<commit_message>
Added the ml doc and expected output
</commit_message>
<xml_diff>
--- a/docs/machine learning intro.docx
+++ b/docs/machine learning intro.docx
@@ -1,113 +1,94 @@
 
 <file path=word/document.xml><?xml version="1.0" encoding="utf-8"?>
-<w:document xmlns:wpc="http://schemas.microsoft.com/office/word/2010/wordprocessingCanvas" xmlns:cx="http://schemas.microsoft.com/office/drawing/2014/chartex" xmlns:cx1="http://schemas.microsoft.com/office/drawing/2015/9/8/chartex" xmlns:mc="http://schemas.openxmlformats.org/markup-compatibility/2006" xmlns:o="urn:schemas-microsoft-com:office:office" xmlns:r="http://schemas.openxmlformats.org/officeDocument/2006/relationships" xmlns:m="http://schemas.openxmlformats.org/officeDocument/2006/math" xmlns:v="urn:schemas-microsoft-com:vml" xmlns:wp14="http://schemas.microsoft.com/office/word/2010/wordprocessingDrawing" xmlns:wp="http://schemas.openxmlformats.org/drawingml/2006/wordprocessingDrawing" xmlns:w10="urn:schemas-microsoft-com:office:word" xmlns:w="http://schemas.openxmlformats.org/wordprocessingml/2006/main" xmlns:w14="http://schemas.microsoft.com/office/word/2010/wordml" xmlns:w15="http://schemas.microsoft.com/office/word/2012/wordml" xmlns:w16se="http://schemas.microsoft.com/office/word/2015/wordml/symex" xmlns:wpg="http://schemas.microsoft.com/office/word/2010/wordprocessingGroup" xmlns:wpi="http://schemas.microsoft.com/office/word/2010/wordprocessingInk" xmlns:wne="http://schemas.microsoft.com/office/word/2006/wordml" xmlns:wps="http://schemas.microsoft.com/office/word/2010/wordprocessingShape" mc:Ignorable="w14 w15 w16se wp14">
+<w:document xmlns:o="urn:schemas-microsoft-com:office:office" xmlns:r="http://schemas.openxmlformats.org/officeDocument/2006/relationships" xmlns:v="urn:schemas-microsoft-com:vml" xmlns:w="http://schemas.openxmlformats.org/wordprocessingml/2006/main" xmlns:w10="urn:schemas-microsoft-com:office:word" xmlns:wp="http://schemas.openxmlformats.org/drawingml/2006/wordprocessingDrawing" xmlns:wps="http://schemas.microsoft.com/office/word/2010/wordprocessingShape" xmlns:wpg="http://schemas.microsoft.com/office/word/2010/wordprocessingGroup" xmlns:mc="http://schemas.openxmlformats.org/markup-compatibility/2006" xmlns:wp14="http://schemas.microsoft.com/office/word/2010/wordprocessingDrawing" xmlns:w14="http://schemas.microsoft.com/office/word/2010/wordml" mc:Ignorable="w14 wp14">
   <w:body>
     <w:p>
       <w:pPr>
         <w:pStyle w:val="Title"/>
-        <w:rPr>
-          <w:rFonts w:hint="eastAsia"/>
-        </w:rPr>
-      </w:pPr>
-      <w:r>
-        <w:t>I</w:t>
-      </w:r>
-      <w:r>
-        <w:t>ntroduction to machine learning</w:t>
+        <w:spacing w:before="240" w:after="120"/>
+        <w:rPr/>
+      </w:pPr>
+      <w:r>
+        <w:rPr/>
+        <w:t>Introduction to machine learning</w:t>
       </w:r>
     </w:p>
     <w:p>
       <w:pPr>
         <w:pStyle w:val="Heading3"/>
-        <w:rPr>
-          <w:rFonts w:hint="eastAsia"/>
-        </w:rPr>
-      </w:pPr>
-      <w:r>
-        <w:t xml:space="preserve">What is machine </w:t>
-      </w:r>
-      <w:r>
-        <w:t>learning?</w:t>
-      </w:r>
-      <w:r>
-        <w:t xml:space="preserve"> </w:t>
-      </w:r>
-    </w:p>
-    <w:p>
-      <w:pPr>
-        <w:pStyle w:val="Body"/>
-        <w:rPr>
-          <w:rFonts w:hint="eastAsia"/>
-        </w:rPr>
-      </w:pPr>
-      <w:r>
+        <w:rPr/>
+      </w:pPr>
+      <w:r>
+        <w:rPr/>
+        <w:t xml:space="preserve">What is machine learning? </w:t>
+      </w:r>
+    </w:p>
+    <w:p>
+      <w:pPr>
+        <w:pStyle w:val="Body"/>
+        <w:rPr/>
+      </w:pPr>
+      <w:r>
+        <w:rPr/>
         <w:tab/>
-        <w:t xml:space="preserve">In machine learning we generally predict something. For example, </w:t>
-      </w:r>
-      <w:r>
-        <w:t>the</w:t>
-      </w:r>
-      <w:r>
-        <w:t xml:space="preserve"> stock will be profitable or not. Is it a genuine email or spam email </w:t>
-      </w:r>
-      <w:r>
-        <w:t>or</w:t>
-      </w:r>
-      <w:r>
-        <w:t xml:space="preserve"> even India will win the match or loose the </w:t>
-      </w:r>
-      <w:r>
-        <w:t>match?</w:t>
-      </w:r>
-      <w:r>
-        <w:t xml:space="preserve"> </w:t>
+        <w:t xml:space="preserve">In machine learning we generally predict something. For example, the stock will be profitable or not. Is it a genuine or spam email or even India will win or loose the match? </w:t>
       </w:r>
     </w:p>
     <w:p>
       <w:pPr>
         <w:pStyle w:val="Heading3"/>
-        <w:rPr>
-          <w:rFonts w:hint="eastAsia"/>
-        </w:rPr>
-      </w:pPr>
-      <w:r>
-        <w:t xml:space="preserve">How machine learning is different from </w:t>
-      </w:r>
-      <w:r>
-        <w:t>prime number finding</w:t>
-      </w:r>
-      <w:r>
-        <w:t xml:space="preserve"> </w:t>
-      </w:r>
-      <w:r>
-        <w:t>algorithms?</w:t>
-      </w:r>
-    </w:p>
-    <w:p>
-      <w:pPr>
-        <w:pStyle w:val="Body"/>
-        <w:rPr>
-          <w:rFonts w:hint="eastAsia"/>
-        </w:rPr>
-      </w:pPr>
-      <w:r>
-        <w:t xml:space="preserve">machine learning example refers “stock price predictor”. In </w:t>
-      </w:r>
-      <w:r>
-        <w:t xml:space="preserve">prime number </w:t>
-      </w:r>
-      <w:r>
-        <w:t xml:space="preserve">algorithm we have a sound logic. Such as if number is passing some fixed criteria it is one hundred percent prime number. </w:t>
-      </w:r>
-    </w:p>
-    <w:p>
-      <w:pPr>
-        <w:pStyle w:val="Body"/>
-        <w:rPr>
-          <w:rFonts w:hint="eastAsia"/>
-        </w:rPr>
-      </w:pPr>
-      <w:r>
+        <w:rPr/>
+      </w:pPr>
+      <w:r>
+        <w:rPr/>
+        <w:t>How machine learning is different from prime number finding algorithms?</w:t>
+      </w:r>
+    </w:p>
+    <w:p>
+      <w:pPr>
+        <w:pStyle w:val="Body"/>
+        <w:rPr/>
+      </w:pPr>
+      <w:r>
+        <w:rPr/>
+        <w:t xml:space="preserve">Lets take one </w:t>
+      </w:r>
+      <w:r>
+        <w:rPr/>
+        <w:t xml:space="preserve">machine learning </w:t>
+      </w:r>
+      <w:r>
+        <w:rPr/>
+        <w:t xml:space="preserve">usecase </w:t>
+      </w:r>
+      <w:r>
+        <w:rPr/>
+        <w:t xml:space="preserve">example </w:t>
+      </w:r>
+      <w:r>
+        <w:rPr/>
+        <w:t xml:space="preserve">say </w:t>
+      </w:r>
+      <w:r>
+        <w:rPr/>
+        <w:t xml:space="preserve">“stock price predictor”. </w:t>
+      </w:r>
+      <w:r>
+        <w:rPr/>
+        <w:t xml:space="preserve">And compare it with general ( non machine learning ) prime number program. </w:t>
+      </w:r>
+      <w:r>
+        <w:rPr/>
+        <w:t xml:space="preserve">In prime number algorithm we have a sound logic. Such as if number is passing some fixed criteria it is one hundred percent prime number. </w:t>
+      </w:r>
+    </w:p>
+    <w:p>
+      <w:pPr>
+        <w:pStyle w:val="Body"/>
+        <w:rPr/>
+      </w:pPr>
+      <w:r>
+        <w:rPr/>
         <w:tab/>
         <w:t xml:space="preserve">In case of “stock price predictor”, we first decide which parameters affect the stock price, by considering parameter values we define a model. and once our model is ready, we choose input values for our parameter and then get some resultant value. </w:t>
       </w:r>
@@ -115,36 +96,46 @@
     <w:p>
       <w:pPr>
         <w:pStyle w:val="Body"/>
+        <w:rPr/>
+      </w:pPr>
+      <w:r>
+        <w:rPr/>
+      </w:r>
+    </w:p>
+    <w:p>
+      <w:pPr>
+        <w:pStyle w:val="Body"/>
+        <w:rPr/>
+      </w:pPr>
+      <w:r>
+        <w:rPr/>
+        <w:t xml:space="preserve">Analyse and parse Data → define model → input value → result </w:t>
+      </w:r>
+    </w:p>
+    <w:p>
+      <w:pPr>
+        <w:pStyle w:val="Body"/>
+        <w:rPr/>
+      </w:pPr>
+      <w:r>
+        <w:rPr/>
+      </w:r>
+    </w:p>
+    <w:p>
+      <w:pPr>
+        <w:pStyle w:val="Body"/>
+        <w:rPr/>
+      </w:pPr>
+      <w:r>
+        <w:rPr/>
+        <w:t xml:space="preserve">Let’s see with simplest example, </w:t>
+      </w:r>
+    </w:p>
+    <w:p>
+      <w:pPr>
+        <w:pStyle w:val="Body"/>
         <w:rPr>
-          <w:rFonts w:hint="eastAsia"/>
-        </w:rPr>
-      </w:pPr>
-    </w:p>
-    <w:p>
-      <w:pPr>
-        <w:pStyle w:val="Body"/>
-        <w:rPr>
-          <w:rFonts w:hint="eastAsia"/>
-        </w:rPr>
-      </w:pPr>
-      <w:r>
-        <w:t>Let’</w:t>
-      </w:r>
-      <w:r>
-        <w:rPr>
-          <w:rFonts w:hint="eastAsia"/>
-        </w:rPr>
-        <w:t>s</w:t>
-      </w:r>
-      <w:r>
-        <w:t xml:space="preserve"> see with simplest example, </w:t>
-      </w:r>
-    </w:p>
-    <w:p>
-      <w:pPr>
-        <w:pStyle w:val="Body"/>
-        <w:rPr>
-          <w:rFonts w:hint="eastAsia"/>
+          <w:i/>
           <w:i/>
           <w:iCs/>
         </w:rPr>
@@ -160,51 +151,27 @@
     <w:p>
       <w:pPr>
         <w:pStyle w:val="Body"/>
+        <w:rPr/>
+      </w:pPr>
+      <w:r>
+        <w:rPr/>
+        <w:t>there can be numerous parameter I will take only 2 fictitious parameters. let’s say stock price depends on date and inflation rate.</w:t>
+      </w:r>
+    </w:p>
+    <w:p>
+      <w:pPr>
+        <w:pStyle w:val="Body"/>
+        <w:rPr/>
+      </w:pPr>
+      <w:r>
+        <w:rPr/>
+      </w:r>
+    </w:p>
+    <w:p>
+      <w:pPr>
+        <w:pStyle w:val="Body"/>
         <w:rPr>
-          <w:rFonts w:hint="eastAsia"/>
-        </w:rPr>
-      </w:pPr>
-      <w:r>
-        <w:t xml:space="preserve">there can be numerous parameter I will take only 2 </w:t>
-      </w:r>
-      <w:r>
-        <w:t>fictitious</w:t>
-      </w:r>
-      <w:r>
-        <w:t xml:space="preserve"> </w:t>
-      </w:r>
-      <w:r>
-        <w:t xml:space="preserve">parameters. </w:t>
-      </w:r>
-      <w:r>
-        <w:t>let’</w:t>
-      </w:r>
-      <w:r>
-        <w:rPr>
-          <w:rFonts w:hint="eastAsia"/>
-        </w:rPr>
-        <w:t>s</w:t>
-      </w:r>
-      <w:r>
-        <w:t xml:space="preserve"> say stock price depends</w:t>
-      </w:r>
-      <w:r>
-        <w:t xml:space="preserve"> on date and inflation rate.</w:t>
-      </w:r>
-    </w:p>
-    <w:p>
-      <w:pPr>
-        <w:pStyle w:val="Body"/>
-        <w:rPr>
-          <w:rFonts w:hint="eastAsia"/>
-        </w:rPr>
-      </w:pPr>
-    </w:p>
-    <w:p>
-      <w:pPr>
-        <w:pStyle w:val="Body"/>
-        <w:rPr>
-          <w:rFonts w:hint="eastAsia"/>
+          <w:i/>
           <w:i/>
           <w:iCs/>
         </w:rPr>
@@ -214,215 +181,173 @@
           <w:i/>
           <w:iCs/>
         </w:rPr>
-        <w:t xml:space="preserve"> by considering parameter values we define a model</w:t>
-      </w:r>
-    </w:p>
-    <w:p>
-      <w:pPr>
-        <w:pStyle w:val="Body"/>
+        <w:t xml:space="preserve"> </w:t>
+      </w:r>
+      <w:r>
         <w:rPr>
-          <w:rFonts w:hint="eastAsia"/>
+          <w:i/>
+          <w:iCs/>
         </w:rPr>
-      </w:pPr>
-      <w:r>
-        <w:t xml:space="preserve">As we decide date and inflation rate as our parameters, we will try to get the data, </w:t>
-      </w:r>
-      <w:r>
-        <w:t>the</w:t>
-      </w:r>
-      <w:r>
-        <w:t xml:space="preserve"> data should </w:t>
-      </w:r>
-      <w:r>
-        <w:t>show</w:t>
-      </w:r>
-      <w:r>
-        <w:t xml:space="preserve"> some kind of relation between parameter and what we want to predict. </w:t>
-      </w:r>
-    </w:p>
-    <w:p>
-      <w:pPr>
-        <w:pStyle w:val="Body"/>
-        <w:rPr>
-          <w:rFonts w:hint="eastAsia"/>
-        </w:rPr>
-      </w:pPr>
-    </w:p>
-    <w:p>
-      <w:pPr>
-        <w:pStyle w:val="Body"/>
-        <w:rPr>
-          <w:rFonts w:hint="eastAsia"/>
-        </w:rPr>
-      </w:pPr>
-      <w:r>
+        <w:t>by considering parameter values we define a model</w:t>
+      </w:r>
+    </w:p>
+    <w:p>
+      <w:pPr>
+        <w:pStyle w:val="Body"/>
+        <w:rPr/>
+      </w:pPr>
+      <w:r>
+        <w:rPr/>
+        <w:t xml:space="preserve">As we decide date and inflation rate as our parameters, we will try to get the data, the data should show some kind of relation between parameter and what we want to predict. </w:t>
+      </w:r>
+    </w:p>
+    <w:p>
+      <w:pPr>
+        <w:pStyle w:val="Body"/>
+        <w:rPr/>
+      </w:pPr>
+      <w:r>
+        <w:rPr/>
+      </w:r>
+    </w:p>
+    <w:p>
+      <w:pPr>
+        <w:pStyle w:val="Body"/>
+        <w:rPr/>
+      </w:pPr>
+      <w:r>
+        <w:rPr/>
         <w:t>Date and Stock price</w:t>
       </w:r>
     </w:p>
     <w:p>
       <w:pPr>
         <w:pStyle w:val="Body"/>
-        <w:rPr>
-          <w:rFonts w:hint="eastAsia"/>
-        </w:rPr>
-      </w:pPr>
-      <w:r>
-        <w:t>{&lt;</w:t>
-      </w:r>
-      <w:r>
-        <w:t>date&gt;, &lt;stock price</w:t>
-      </w:r>
-      <w:r>
-        <w:t>&gt;}</w:t>
-      </w:r>
-    </w:p>
-    <w:p>
-      <w:pPr>
-        <w:pStyle w:val="Body"/>
-        <w:rPr>
-          <w:rFonts w:hint="eastAsia"/>
-        </w:rPr>
-      </w:pPr>
-      <w:r>
+        <w:rPr/>
+      </w:pPr>
+      <w:r>
+        <w:rPr/>
+        <w:t>{&lt;date&gt;, &lt;stock price&gt;}</w:t>
+      </w:r>
+    </w:p>
+    <w:p>
+      <w:pPr>
+        <w:pStyle w:val="Body"/>
+        <w:rPr/>
+      </w:pPr>
+      <w:r>
+        <w:rPr/>
         <w:t>{1,10;2,11;3,9;4,14;5,10;6,11;7,9;8,14;9,10;10,11;11,9;12,14;13,10;14,11;15,9;16,14;17,10;18,11;19,9;20,14;21,10;22,10;23,11;24,9;25,14;26,10;27,10;28,11;29,9;30,14}</w:t>
       </w:r>
     </w:p>
     <w:p>
       <w:pPr>
         <w:pStyle w:val="Body"/>
-        <w:rPr>
-          <w:rFonts w:hint="eastAsia"/>
-        </w:rPr>
-      </w:pPr>
-    </w:p>
-    <w:p>
-      <w:pPr>
-        <w:pStyle w:val="Body"/>
-        <w:rPr>
-          <w:rFonts w:hint="eastAsia"/>
-        </w:rPr>
-      </w:pPr>
-      <w:r>
+        <w:rPr/>
+      </w:pPr>
+      <w:r>
+        <w:rPr/>
+      </w:r>
+    </w:p>
+    <w:p>
+      <w:pPr>
+        <w:pStyle w:val="Body"/>
+        <w:rPr/>
+      </w:pPr>
+      <w:r>
+        <w:rPr/>
         <w:t xml:space="preserve">Such when date is 25 the closing stock price is 14. </w:t>
       </w:r>
     </w:p>
     <w:p>
       <w:pPr>
         <w:pStyle w:val="Body"/>
-        <w:rPr>
-          <w:rFonts w:hint="eastAsia"/>
-        </w:rPr>
-      </w:pPr>
-    </w:p>
-    <w:p>
-      <w:pPr>
-        <w:pStyle w:val="Body"/>
-        <w:rPr>
-          <w:rFonts w:hint="eastAsia"/>
-        </w:rPr>
-      </w:pPr>
-      <w:r>
+        <w:rPr/>
+      </w:pPr>
+      <w:r>
+        <w:rPr/>
+      </w:r>
+    </w:p>
+    <w:p>
+      <w:pPr>
+        <w:pStyle w:val="Body"/>
+        <w:rPr/>
+      </w:pPr>
+      <w:r>
+        <w:rPr/>
         <w:t xml:space="preserve">Inflation rate and stock price. </w:t>
       </w:r>
     </w:p>
     <w:p>
       <w:pPr>
         <w:pStyle w:val="Body"/>
-        <w:rPr>
-          <w:rFonts w:hint="eastAsia"/>
-        </w:rPr>
-      </w:pPr>
-      <w:r>
+        <w:rPr/>
+      </w:pPr>
+      <w:r>
+        <w:rPr/>
         <w:t>{inflation rate, stock price}</w:t>
       </w:r>
     </w:p>
     <w:p>
       <w:pPr>
         <w:pStyle w:val="Body"/>
-        <w:rPr>
-          <w:rFonts w:hint="eastAsia"/>
-        </w:rPr>
-      </w:pPr>
-      <w:r>
+        <w:rPr/>
+      </w:pPr>
+      <w:r>
+        <w:rPr/>
         <w:t>1,7;3,12;7,17;11,5;13,7;17,12;19,17</w:t>
       </w:r>
     </w:p>
     <w:p>
       <w:pPr>
         <w:pStyle w:val="Body"/>
-        <w:rPr>
-          <w:rFonts w:hint="eastAsia"/>
-        </w:rPr>
-      </w:pPr>
-      <w:r>
+        <w:rPr/>
+      </w:pPr>
+      <w:r>
+        <w:rPr/>
         <w:t xml:space="preserve">When inflation rate is 7 then closing stock price is 17. </w:t>
       </w:r>
     </w:p>
     <w:p>
       <w:pPr>
         <w:pStyle w:val="Body"/>
-        <w:rPr>
-          <w:rFonts w:hint="eastAsia"/>
-        </w:rPr>
-      </w:pPr>
-    </w:p>
-    <w:p>
-      <w:pPr>
-        <w:pStyle w:val="Body"/>
-        <w:rPr>
-          <w:rFonts w:hint="eastAsia"/>
-        </w:rPr>
-      </w:pPr>
-      <w:r>
-        <w:t xml:space="preserve">Now </w:t>
-      </w:r>
-      <w:r>
-        <w:t>we define a model,</w:t>
-      </w:r>
-      <w:r>
-        <w:t xml:space="preserve"> for time being consider model means</w:t>
-      </w:r>
-      <w:r>
-        <w:t xml:space="preserve"> plot</w:t>
-      </w:r>
-      <w:r>
-        <w:t>ting</w:t>
-      </w:r>
-      <w:r>
-        <w:t xml:space="preserve"> them </w:t>
-      </w:r>
-      <w:r>
-        <w:t>on</w:t>
-      </w:r>
-      <w:r>
-        <w:t xml:space="preserve"> a graph.</w:t>
-      </w:r>
-    </w:p>
-    <w:p>
-      <w:pPr>
-        <w:pStyle w:val="Body"/>
-        <w:rPr>
-          <w:rFonts w:hint="eastAsia"/>
-        </w:rPr>
-      </w:pPr>
-    </w:p>
-    <w:p>
-      <w:pPr>
-        <w:pStyle w:val="Body"/>
-        <w:rPr>
-          <w:rFonts w:hint="eastAsia"/>
-        </w:rPr>
-      </w:pPr>
-      <w:r>
-        <w:rPr>
-          <w:noProof/>
-        </w:rPr>
-        <w:lastRenderedPageBreak/>
+        <w:rPr/>
+      </w:pPr>
+      <w:r>
+        <w:rPr/>
+      </w:r>
+    </w:p>
+    <w:p>
+      <w:pPr>
+        <w:pStyle w:val="Body"/>
+        <w:rPr/>
+      </w:pPr>
+      <w:r>
+        <w:rPr/>
+        <w:t>Now we define a model, for time being consider model means plotting them on a graph.</w:t>
+      </w:r>
+    </w:p>
+    <w:p>
+      <w:pPr>
+        <w:pStyle w:val="Body"/>
+        <w:rPr/>
+      </w:pPr>
+      <w:r>
+        <w:rPr/>
+      </w:r>
+    </w:p>
+    <w:p>
+      <w:pPr>
+        <w:pStyle w:val="Body"/>
+        <w:rPr/>
+      </w:pPr>
+      <w:r>
+        <w:rPr/>
         <w:drawing>
-          <wp:inline distT="0" distB="0" distL="0" distR="0" wp14:anchorId="0A115E3B" wp14:editId="14B9A7B7">
-            <wp:extent cx="2688463" cy="2238375"/>
+          <wp:inline distT="0" distB="0" distL="0" distR="0">
+            <wp:extent cx="2688590" cy="2238375"/>
             <wp:effectExtent l="0" t="0" r="0" b="0"/>
-            <wp:docPr id="1" name="Picture 1"/>
+            <wp:docPr id="1" name="Picture 1" descr=""/>
             <wp:cNvGraphicFramePr>
               <a:graphicFrameLocks xmlns:a="http://schemas.openxmlformats.org/drawingml/2006/main" noChangeAspect="1"/>
             </wp:cNvGraphicFramePr>
@@ -430,19 +355,21 @@
               <a:graphicData uri="http://schemas.openxmlformats.org/drawingml/2006/picture">
                 <pic:pic xmlns:pic="http://schemas.openxmlformats.org/drawingml/2006/picture">
                   <pic:nvPicPr>
-                    <pic:cNvPr id="1" name=""/>
-                    <pic:cNvPicPr/>
+                    <pic:cNvPr id="1" name="Picture 1" descr=""/>
+                    <pic:cNvPicPr>
+                      <a:picLocks noChangeAspect="1" noChangeArrowheads="1"/>
+                    </pic:cNvPicPr>
                   </pic:nvPicPr>
                   <pic:blipFill>
-                    <a:blip r:embed="rId6"/>
+                    <a:blip r:embed="rId2"/>
                     <a:stretch>
                       <a:fillRect/>
                     </a:stretch>
                   </pic:blipFill>
-                  <pic:spPr>
+                  <pic:spPr bwMode="auto">
                     <a:xfrm>
                       <a:off x="0" y="0"/>
-                      <a:ext cx="2702540" cy="2250095"/>
+                      <a:ext cx="2688590" cy="2238375"/>
                     </a:xfrm>
                     <a:prstGeom prst="rect">
                       <a:avLst/>
@@ -455,14 +382,12 @@
         </w:drawing>
       </w:r>
       <w:r>
-        <w:rPr>
-          <w:noProof/>
-        </w:rPr>
+        <w:rPr/>
         <w:drawing>
-          <wp:inline distT="0" distB="0" distL="0" distR="0" wp14:anchorId="72F43776" wp14:editId="74380454">
-            <wp:extent cx="2709055" cy="2255520"/>
+          <wp:inline distT="0" distB="0" distL="0" distR="0">
+            <wp:extent cx="2708910" cy="2255520"/>
             <wp:effectExtent l="0" t="0" r="0" b="0"/>
-            <wp:docPr id="2" name="Picture 2"/>
+            <wp:docPr id="2" name="Picture 2" descr=""/>
             <wp:cNvGraphicFramePr>
               <a:graphicFrameLocks xmlns:a="http://schemas.openxmlformats.org/drawingml/2006/main" noChangeAspect="1"/>
             </wp:cNvGraphicFramePr>
@@ -470,19 +395,21 @@
               <a:graphicData uri="http://schemas.openxmlformats.org/drawingml/2006/picture">
                 <pic:pic xmlns:pic="http://schemas.openxmlformats.org/drawingml/2006/picture">
                   <pic:nvPicPr>
-                    <pic:cNvPr id="1" name=""/>
-                    <pic:cNvPicPr/>
+                    <pic:cNvPr id="2" name="Picture 2" descr=""/>
+                    <pic:cNvPicPr>
+                      <a:picLocks noChangeAspect="1" noChangeArrowheads="1"/>
+                    </pic:cNvPicPr>
                   </pic:nvPicPr>
                   <pic:blipFill>
-                    <a:blip r:embed="rId7"/>
+                    <a:blip r:embed="rId3"/>
                     <a:stretch>
                       <a:fillRect/>
                     </a:stretch>
                   </pic:blipFill>
-                  <pic:spPr>
+                  <pic:spPr bwMode="auto">
                     <a:xfrm>
                       <a:off x="0" y="0"/>
-                      <a:ext cx="2713974" cy="2259616"/>
+                      <a:ext cx="2708910" cy="2255520"/>
                     </a:xfrm>
                     <a:prstGeom prst="rect">
                       <a:avLst/>
@@ -498,866 +425,644 @@
     <w:p>
       <w:pPr>
         <w:pStyle w:val="Body"/>
-        <w:rPr>
-          <w:rFonts w:hint="eastAsia"/>
-        </w:rPr>
-      </w:pPr>
-      <w:r>
+        <w:rPr/>
+      </w:pPr>
+      <w:r>
+        <w:rPr/>
         <w:t xml:space="preserve">As you can see there are two graphs, one which shows the relationship between date and stock and another one showing inflation rate and stock. The fun begins now, </w:t>
       </w:r>
     </w:p>
     <w:p>
       <w:pPr>
         <w:pStyle w:val="Body"/>
-        <w:rPr>
-          <w:rFonts w:hint="eastAsia"/>
-        </w:rPr>
-      </w:pPr>
-      <w:r>
+        <w:rPr/>
+      </w:pPr>
+      <w:r>
+        <w:rPr/>
         <w:t xml:space="preserve">We wanted to find out what is the stock price at 24 date when inflation is 12. </w:t>
       </w:r>
     </w:p>
     <w:p>
       <w:pPr>
         <w:pStyle w:val="Body"/>
-        <w:rPr>
-          <w:rFonts w:hint="eastAsia"/>
-        </w:rPr>
-      </w:pPr>
-      <w:r>
+        <w:rPr/>
+      </w:pPr>
+      <w:r>
+        <w:rPr/>
         <w:t xml:space="preserve">From graph one, the stock price will be 9 </w:t>
       </w:r>
     </w:p>
     <w:p>
       <w:pPr>
         <w:pStyle w:val="Body"/>
-        <w:rPr>
-          <w:rFonts w:hint="eastAsia"/>
-        </w:rPr>
-      </w:pPr>
-      <w:r>
+        <w:rPr/>
+      </w:pPr>
+      <w:r>
+        <w:rPr/>
         <w:t>From graph two, the stock price will be 7</w:t>
       </w:r>
     </w:p>
     <w:p>
       <w:pPr>
         <w:pStyle w:val="Body"/>
-        <w:rPr>
-          <w:rFonts w:hint="eastAsia"/>
-        </w:rPr>
-      </w:pPr>
-      <w:r>
+        <w:rPr/>
+      </w:pPr>
+      <w:r>
+        <w:rPr/>
         <w:t>So defiantly the stock price can be 6,7,8,9,10</w:t>
       </w:r>
     </w:p>
     <w:p>
       <w:pPr>
         <w:pStyle w:val="Body"/>
-        <w:rPr>
-          <w:rFonts w:hint="eastAsia"/>
-        </w:rPr>
-      </w:pPr>
-      <w:r>
+        <w:rPr/>
+      </w:pPr>
+      <w:r>
+        <w:rPr/>
         <w:t>And might not be 1,2,3, 17,12,13,14</w:t>
       </w:r>
     </w:p>
     <w:p>
       <w:pPr>
         <w:pStyle w:val="Body"/>
-        <w:rPr>
-          <w:rFonts w:hint="eastAsia"/>
-        </w:rPr>
-      </w:pPr>
-      <w:r>
+        <w:rPr/>
+      </w:pPr>
+      <w:r>
+        <w:rPr/>
         <w:t xml:space="preserve">Now as I want some single value, from 7 and 9 I will do the mean of 7 and 9 which is 8. </w:t>
       </w:r>
     </w:p>
     <w:p>
       <w:pPr>
         <w:pStyle w:val="Body"/>
-        <w:rPr>
-          <w:rFonts w:hint="eastAsia"/>
-        </w:rPr>
-      </w:pPr>
-    </w:p>
-    <w:p>
-      <w:pPr>
-        <w:pStyle w:val="Body"/>
-        <w:rPr>
-          <w:rFonts w:hint="eastAsia"/>
-        </w:rPr>
-      </w:pPr>
-      <w:r>
-        <w:t>Let’</w:t>
-      </w:r>
-      <w:r>
-        <w:rPr>
-          <w:rFonts w:hint="eastAsia"/>
-        </w:rPr>
-        <w:t>s</w:t>
-      </w:r>
-      <w:r>
-        <w:t xml:space="preserve"> </w:t>
-      </w:r>
-      <w:r>
-        <w:t>find out another price</w:t>
-      </w:r>
-      <w:r>
-        <w:t xml:space="preserve">, date: 3 and inflation is 7 </w:t>
-      </w:r>
-    </w:p>
-    <w:p>
-      <w:pPr>
-        <w:pStyle w:val="Body"/>
-        <w:rPr>
-          <w:rFonts w:hint="eastAsia"/>
-        </w:rPr>
-      </w:pPr>
-      <w:r>
+        <w:rPr/>
+      </w:pPr>
+      <w:r>
+        <w:rPr/>
+      </w:r>
+    </w:p>
+    <w:p>
+      <w:pPr>
+        <w:pStyle w:val="Body"/>
+        <w:rPr/>
+      </w:pPr>
+      <w:r>
+        <w:rPr/>
+        <w:t xml:space="preserve">Let’s find out another price, date: 3 and inflation is 7 </w:t>
+      </w:r>
+    </w:p>
+    <w:p>
+      <w:pPr>
+        <w:pStyle w:val="Body"/>
+        <w:rPr/>
+      </w:pPr>
+      <w:r>
+        <w:rPr/>
         <w:t xml:space="preserve">So two values I got for stock 9 and 17, again I will find the mean, and my predicted stock price is 13. </w:t>
       </w:r>
     </w:p>
     <w:p>
       <w:pPr>
         <w:pStyle w:val="Body"/>
-        <w:rPr>
-          <w:rFonts w:hint="eastAsia"/>
-        </w:rPr>
-      </w:pPr>
-    </w:p>
-    <w:p>
-      <w:pPr>
-        <w:pStyle w:val="Body"/>
-        <w:rPr>
-          <w:rFonts w:hint="eastAsia"/>
-        </w:rPr>
-      </w:pPr>
-      <w:r>
+        <w:rPr/>
+      </w:pPr>
+      <w:r>
+        <w:rPr/>
+      </w:r>
+    </w:p>
+    <w:p>
+      <w:pPr>
+        <w:pStyle w:val="Body"/>
+        <w:rPr/>
+      </w:pPr>
+      <w:r>
+        <w:rPr/>
         <w:t>Now something harder. Date: 4 but this time inflation is 2</w:t>
       </w:r>
     </w:p>
     <w:p>
       <w:pPr>
         <w:pStyle w:val="Body"/>
-        <w:rPr>
-          <w:rFonts w:hint="eastAsia"/>
-        </w:rPr>
-      </w:pPr>
-      <w:r>
-        <w:t xml:space="preserve">We have a data for date but we don’t have data for inflation. </w:t>
-      </w:r>
-      <w:r>
-        <w:rPr>
-          <w:rFonts w:hint="eastAsia"/>
-        </w:rPr>
-        <w:t xml:space="preserve">but </w:t>
-      </w:r>
-      <w:r>
-        <w:t xml:space="preserve">we do have data for inflation 1 and 3 which is 7 and 12. We will assume the data must be something around 9. </w:t>
-      </w:r>
-      <w:r>
-        <w:t>(the</w:t>
-      </w:r>
-      <w:r>
-        <w:t xml:space="preserve"> average of 7 and 12). </w:t>
-      </w:r>
-    </w:p>
-    <w:p>
-      <w:pPr>
-        <w:pStyle w:val="Body"/>
-        <w:rPr>
-          <w:rFonts w:hint="eastAsia"/>
-        </w:rPr>
-      </w:pPr>
-      <w:r>
-        <w:rPr>
-          <w:rFonts w:hint="eastAsia"/>
-        </w:rPr>
-        <w:t>W</w:t>
-      </w:r>
-      <w:r>
-        <w:t xml:space="preserve">ith this information we will predict the stock price as 9. </w:t>
-      </w:r>
-    </w:p>
-    <w:p>
-      <w:pPr>
-        <w:pStyle w:val="Body"/>
-        <w:rPr>
-          <w:rFonts w:hint="eastAsia"/>
-        </w:rPr>
-      </w:pPr>
-    </w:p>
-    <w:p>
-      <w:pPr>
-        <w:pStyle w:val="Body"/>
-        <w:rPr>
-          <w:rFonts w:hint="eastAsia"/>
-        </w:rPr>
-      </w:pPr>
-      <w:r>
-        <w:rPr>
-          <w:rFonts w:hint="eastAsia"/>
-        </w:rPr>
-        <w:t>N</w:t>
-      </w:r>
-      <w:r>
-        <w:t xml:space="preserve">ow we can use this computed value of inflation in our model. </w:t>
-      </w:r>
-      <w:r>
-        <w:t xml:space="preserve">This is something we don’t do in our prime number type algorithms. </w:t>
-      </w:r>
-    </w:p>
-    <w:p>
-      <w:pPr>
-        <w:pStyle w:val="Body"/>
-        <w:rPr>
-          <w:rFonts w:hint="eastAsia"/>
-        </w:rPr>
-      </w:pPr>
-    </w:p>
-    <w:p>
-      <w:pPr>
-        <w:pStyle w:val="Body"/>
-        <w:rPr>
-          <w:rFonts w:hint="eastAsia"/>
-        </w:rPr>
-      </w:pPr>
-      <w:r>
-        <w:t>You might have a question in mind why I am doing mean and average</w:t>
-      </w:r>
-      <w:r>
-        <w:t>s.</w:t>
-      </w:r>
-      <w:r>
-        <w:t xml:space="preserve"> The assumption is</w:t>
-      </w:r>
-      <w:r>
-        <w:t>,</w:t>
-      </w:r>
-      <w:r>
-        <w:t xml:space="preserve"> </w:t>
-      </w:r>
-      <w:r>
-        <w:t>the</w:t>
-      </w:r>
-      <w:r>
-        <w:t xml:space="preserve"> world follows </w:t>
-      </w:r>
-      <w:r>
-        <w:t xml:space="preserve">continuity </w:t>
-      </w:r>
-      <w:r>
-        <w:t>instead of too frequent up</w:t>
-      </w:r>
-      <w:r>
-        <w:t>s</w:t>
-      </w:r>
-      <w:r>
-        <w:t xml:space="preserve"> and downs. </w:t>
-      </w:r>
-      <w:r>
-        <w:t>Some of the greatest minds of human race developed many algorithms, one of the example is Linear regression. All are grouped under s</w:t>
-      </w:r>
-      <w:r>
-        <w:t>tatistics</w:t>
-      </w:r>
-      <w:r>
-        <w:t xml:space="preserve">. </w:t>
-      </w:r>
-      <w:r>
-        <w:t>Statistics is a branch of mathematics dealing with the collection, analysis, interpretation, presentation, and organization of data</w:t>
-      </w:r>
-      <w:r>
-        <w:t xml:space="preserve"> (from wiki)</w:t>
-      </w:r>
-    </w:p>
-    <w:p>
-      <w:pPr>
-        <w:pStyle w:val="Body"/>
-        <w:rPr>
-          <w:rFonts w:hint="eastAsia"/>
-        </w:rPr>
-      </w:pPr>
-    </w:p>
-    <w:p>
-      <w:pPr>
-        <w:pStyle w:val="Body"/>
-        <w:rPr>
-          <w:rFonts w:hint="eastAsia"/>
-        </w:rPr>
-      </w:pPr>
-      <w:r>
+        <w:rPr/>
+      </w:pPr>
+      <w:r>
+        <w:rPr/>
+        <w:t xml:space="preserve">We have a data for date but we don’t have data for inflation. but we do have data for inflation 1 and 3 which is 7 and 12. We will assume the data must be something around 9. (the average of 7 and 12). </w:t>
+      </w:r>
+    </w:p>
+    <w:p>
+      <w:pPr>
+        <w:pStyle w:val="Body"/>
+        <w:rPr/>
+      </w:pPr>
+      <w:r>
+        <w:rPr/>
+        <w:t xml:space="preserve">With this information we will predict the stock price as 9. </w:t>
+      </w:r>
+    </w:p>
+    <w:p>
+      <w:pPr>
+        <w:pStyle w:val="Body"/>
+        <w:rPr/>
+      </w:pPr>
+      <w:r>
+        <w:rPr/>
+      </w:r>
+    </w:p>
+    <w:p>
+      <w:pPr>
+        <w:pStyle w:val="Body"/>
+        <w:rPr/>
+      </w:pPr>
+      <w:r>
+        <w:rPr/>
+        <w:t xml:space="preserve">Now we can use this computed value of inflation in our model. This is something we don’t do in our prime number type algorithms. </w:t>
+      </w:r>
+    </w:p>
+    <w:p>
+      <w:pPr>
+        <w:pStyle w:val="Body"/>
+        <w:rPr/>
+      </w:pPr>
+      <w:r>
+        <w:rPr/>
+      </w:r>
+    </w:p>
+    <w:p>
+      <w:pPr>
+        <w:pStyle w:val="Body"/>
+        <w:rPr/>
+      </w:pPr>
+      <w:r>
+        <w:rPr/>
+        <w:t>You might have a question in mind why I am doing mean and averages. The assumption is, the world follows continuity instead of too frequent ups and downs. Some of the greatest minds of human race developed many algorithms, one of the example is Linear regression. All are grouped under statistics. Statistics is a branch of mathematics dealing with the collection, analysis, interpretation, presentation, and organization of data (from wiki)</w:t>
+      </w:r>
+    </w:p>
+    <w:p>
+      <w:pPr>
+        <w:pStyle w:val="Body"/>
+        <w:rPr/>
+      </w:pPr>
+      <w:r>
+        <w:rPr/>
+      </w:r>
+    </w:p>
+    <w:p>
+      <w:pPr>
+        <w:pStyle w:val="Body"/>
+        <w:rPr/>
+      </w:pPr>
+      <w:r>
+        <w:rPr/>
         <w:t xml:space="preserve">In machine learning, </w:t>
       </w:r>
     </w:p>
     <w:p>
       <w:pPr>
         <w:pStyle w:val="Body"/>
-        <w:rPr>
-          <w:rFonts w:hint="eastAsia"/>
-        </w:rPr>
-      </w:pPr>
-      <w:r>
-        <w:t>w</w:t>
-      </w:r>
-      <w:r>
-        <w:t xml:space="preserve">e have </w:t>
-      </w:r>
-      <w:r>
-        <w:t xml:space="preserve">an </w:t>
-      </w:r>
-      <w:r>
-        <w:t xml:space="preserve">array of data, </w:t>
-      </w:r>
-      <w:r>
-        <w:t>after</w:t>
-      </w:r>
-      <w:r>
-        <w:t xml:space="preserve"> initial parsing and cleaning, </w:t>
-      </w:r>
-      <w:r>
-        <w:t>we</w:t>
-      </w:r>
-      <w:r>
-        <w:t xml:space="preserve"> form 2 parts of it</w:t>
-      </w:r>
-      <w:r>
-        <w:t xml:space="preserve"> (say A and B)</w:t>
-      </w:r>
-      <w:r>
-        <w:t xml:space="preserve">, </w:t>
-      </w:r>
-    </w:p>
-    <w:p>
-      <w:pPr>
-        <w:pStyle w:val="Body"/>
-        <w:rPr>
-          <w:rFonts w:hint="eastAsia"/>
-        </w:rPr>
-      </w:pPr>
-      <w:r>
-        <w:t xml:space="preserve">Then we </w:t>
-      </w:r>
-      <w:r>
-        <w:t>“T</w:t>
-      </w:r>
-      <w:r>
-        <w:t>rain</w:t>
-      </w:r>
-      <w:r>
-        <w:t>”</w:t>
-      </w:r>
-      <w:r>
-        <w:t xml:space="preserve"> the model, in this s</w:t>
-      </w:r>
-      <w:r>
-        <w:t xml:space="preserve">tep, we basically form a model from </w:t>
-      </w:r>
-      <w:r>
-        <w:t xml:space="preserve">one part </w:t>
-      </w:r>
-      <w:r>
-        <w:t>of data</w:t>
-      </w:r>
-      <w:r>
-        <w:t xml:space="preserve"> (A)</w:t>
-      </w:r>
-      <w:r>
-        <w:t xml:space="preserve">. </w:t>
-      </w:r>
-    </w:p>
-    <w:p>
-      <w:pPr>
-        <w:pStyle w:val="Body"/>
-        <w:rPr>
-          <w:rFonts w:hint="eastAsia"/>
-        </w:rPr>
-      </w:pPr>
-      <w:r>
-        <w:t>In Training, we basically implement best suited Statistical</w:t>
-      </w:r>
-      <w:r>
-        <w:t xml:space="preserve"> algorithm on data</w:t>
-      </w:r>
-      <w:r>
-        <w:t>.</w:t>
-      </w:r>
-    </w:p>
-    <w:p>
-      <w:pPr>
-        <w:pStyle w:val="Body"/>
-        <w:rPr>
-          <w:rFonts w:hint="eastAsia"/>
-        </w:rPr>
-      </w:pPr>
-      <w:r>
-        <w:t xml:space="preserve">After forming the model, </w:t>
-      </w:r>
-      <w:r>
-        <w:t>we</w:t>
-      </w:r>
-      <w:r>
-        <w:t xml:space="preserve"> </w:t>
-      </w:r>
-      <w:r>
-        <w:t>“T</w:t>
-      </w:r>
-      <w:r>
-        <w:t>est</w:t>
-      </w:r>
-      <w:r>
-        <w:t>”</w:t>
-      </w:r>
-      <w:r>
-        <w:t xml:space="preserve"> the model, with </w:t>
-      </w:r>
-      <w:r>
-        <w:t xml:space="preserve">another part </w:t>
-      </w:r>
-      <w:r>
-        <w:t xml:space="preserve">that do not took part in training the </w:t>
-      </w:r>
-    </w:p>
-    <w:p>
-      <w:pPr>
-        <w:pStyle w:val="Body"/>
-        <w:rPr>
-          <w:rFonts w:hint="eastAsia"/>
-        </w:rPr>
-      </w:pPr>
-      <w:r>
-        <w:t>model</w:t>
-      </w:r>
-      <w:r>
-        <w:t xml:space="preserve"> (B)</w:t>
-      </w:r>
-      <w:r>
-        <w:t xml:space="preserve">. </w:t>
-      </w:r>
-    </w:p>
-    <w:p>
-      <w:pPr>
-        <w:pStyle w:val="Body"/>
-      </w:pPr>
-    </w:p>
-    <w:p>
-      <w:pPr>
-        <w:pStyle w:val="Body"/>
-      </w:pPr>
-      <w:r>
-        <w:t>Finally</w:t>
-      </w:r>
-      <w:r>
-        <w:rPr>
-          <w:rFonts w:hint="eastAsia"/>
-        </w:rPr>
-        <w:t>,</w:t>
-      </w:r>
-      <w:r>
-        <w:t xml:space="preserve"> we request the prediction</w:t>
-      </w:r>
-      <w:r>
-        <w:t xml:space="preserve"> using actual input parameters. </w:t>
-      </w:r>
-    </w:p>
-    <w:p>
-      <w:pPr>
-        <w:pStyle w:val="Body"/>
-      </w:pPr>
-    </w:p>
-    <w:p>
-      <w:pPr>
-        <w:pStyle w:val="Body"/>
-      </w:pPr>
-      <w:r>
-        <w:t xml:space="preserve">As you can see the precision of resultant value is based on the data I have, the nature of such algorithm is different from the </w:t>
-      </w:r>
-      <w:r>
-        <w:t>prime number finding algorithm.</w:t>
-      </w:r>
-    </w:p>
-    <w:p>
-      <w:pPr>
-        <w:pStyle w:val="Body"/>
-      </w:pPr>
-      <w:r>
-        <w:lastRenderedPageBreak/>
-        <w:t xml:space="preserve">Jumping on machine learning algorithm without having knowledge of </w:t>
-      </w:r>
-      <w:r>
-        <w:t>Statistics</w:t>
-      </w:r>
-      <w:r>
-        <w:t xml:space="preserve"> is useless. </w:t>
-      </w:r>
-      <w:r>
-        <w:t xml:space="preserve">One should </w:t>
-      </w:r>
-      <w:r>
-        <w:t>at leas</w:t>
-      </w:r>
-      <w:r>
-        <w:rPr>
-          <w:rFonts w:hint="eastAsia"/>
-        </w:rPr>
-        <w:t>t</w:t>
-      </w:r>
-      <w:r>
-        <w:t xml:space="preserve"> know basics of </w:t>
-      </w:r>
-      <w:r>
-        <w:t>statistics</w:t>
-      </w:r>
-      <w:r>
-        <w:t>.</w:t>
-      </w:r>
-    </w:p>
-    <w:p>
-      <w:pPr>
-        <w:pStyle w:val="Body"/>
-      </w:pPr>
-    </w:p>
-    <w:p>
-      <w:pPr>
-        <w:pStyle w:val="Body"/>
-      </w:pPr>
-      <w:r>
-        <w:t xml:space="preserve">As you can see, the most important thing in deciding prediction is vast amount of data, </w:t>
-      </w:r>
-      <w:r>
-        <w:t>if</w:t>
-      </w:r>
-      <w:r>
-        <w:t xml:space="preserve"> you have a good amount of data, you get better predictions. We stored </w:t>
-      </w:r>
-      <w:r>
-        <w:t>this huge</w:t>
-      </w:r>
-      <w:r>
-        <w:t xml:space="preserve"> amount of data in Big Data Systems such as Hadoop, AWS or anything that is fast enough </w:t>
-      </w:r>
-      <w:r>
-        <w:t>to handle the required data</w:t>
-      </w:r>
-      <w:r>
-        <w:t xml:space="preserve">. </w:t>
-      </w:r>
-      <w:r>
-        <w:t xml:space="preserve">Programming in </w:t>
-      </w:r>
-      <w:r>
-        <w:t>Scala</w:t>
-      </w:r>
-      <w:r>
-        <w:t xml:space="preserve"> and </w:t>
-      </w:r>
-      <w:r>
-        <w:t>P</w:t>
-      </w:r>
-      <w:r>
-        <w:t xml:space="preserve">ython is much easier than writing code in Java. We really have to write less code, thanks to filter, map and reduce functionality. I like python because in NLP almost all the time I am dealing with text data. I don’t need to </w:t>
-      </w:r>
-      <w:r>
-        <w:t xml:space="preserve">take </w:t>
-      </w:r>
-      <w:r>
-        <w:t xml:space="preserve">care of type casting. </w:t>
-      </w:r>
-    </w:p>
-    <w:p>
-      <w:pPr>
-        <w:pStyle w:val="Body"/>
-      </w:pPr>
-    </w:p>
-    <w:p>
-      <w:pPr>
-        <w:pStyle w:val="Body"/>
-      </w:pPr>
-      <w:r>
+        <w:rPr/>
+      </w:pPr>
+      <w:r>
+        <w:rPr/>
+        <w:t xml:space="preserve">we have an array of data, after initial parsing and cleaning, we form 2 parts of it (say A and B), </w:t>
+      </w:r>
+    </w:p>
+    <w:p>
+      <w:pPr>
+        <w:pStyle w:val="Body"/>
+        <w:rPr/>
+      </w:pPr>
+      <w:r>
+        <w:rPr/>
+        <w:t xml:space="preserve">Then we “Train” the model, in this step, we basically form a model from one part of data (A). </w:t>
+      </w:r>
+    </w:p>
+    <w:p>
+      <w:pPr>
+        <w:pStyle w:val="Body"/>
+        <w:rPr/>
+      </w:pPr>
+      <w:r>
+        <w:rPr/>
+        <w:t>In Training, we basically implement best suited Statistical algorithm on data.</w:t>
+      </w:r>
+    </w:p>
+    <w:p>
+      <w:pPr>
+        <w:pStyle w:val="Body"/>
+        <w:rPr/>
+      </w:pPr>
+      <w:r>
+        <w:rPr/>
+        <w:t xml:space="preserve">After forming the model, we “Test” the model, with another part that do not took part in training the </w:t>
+      </w:r>
+    </w:p>
+    <w:p>
+      <w:pPr>
+        <w:pStyle w:val="Body"/>
+        <w:rPr/>
+      </w:pPr>
+      <w:r>
+        <w:rPr/>
+        <w:t xml:space="preserve">model (B). </w:t>
+      </w:r>
+    </w:p>
+    <w:p>
+      <w:pPr>
+        <w:pStyle w:val="Body"/>
+        <w:rPr/>
+      </w:pPr>
+      <w:r>
+        <w:rPr/>
+      </w:r>
+    </w:p>
+    <w:p>
+      <w:pPr>
+        <w:pStyle w:val="Body"/>
+        <w:rPr/>
+      </w:pPr>
+      <w:r>
+        <w:rPr/>
+        <w:t xml:space="preserve">Finally, we request the prediction using actual input parameters. </w:t>
+      </w:r>
+    </w:p>
+    <w:p>
+      <w:pPr>
+        <w:pStyle w:val="Body"/>
+        <w:rPr/>
+      </w:pPr>
+      <w:r>
+        <w:rPr/>
+      </w:r>
+    </w:p>
+    <w:p>
+      <w:pPr>
+        <w:pStyle w:val="Body"/>
+        <w:rPr/>
+      </w:pPr>
+      <w:r>
+        <w:rPr/>
+        <w:t>As you can see the precision of resultant value is based on the data I have, the nature of such algorithm is different from the prime number finding algorithm.</w:t>
+      </w:r>
+    </w:p>
+    <w:p>
+      <w:pPr>
+        <w:pStyle w:val="Body"/>
+        <w:rPr/>
+      </w:pPr>
+      <w:r>
+        <w:rPr/>
+        <w:t>Jumping on machine learning algorithm without having knowledge of Statistics is useless. One should at least know basics of statistics.</w:t>
+      </w:r>
+    </w:p>
+    <w:p>
+      <w:pPr>
+        <w:pStyle w:val="Body"/>
+        <w:rPr/>
+      </w:pPr>
+      <w:r>
+        <w:rPr/>
+      </w:r>
+    </w:p>
+    <w:p>
+      <w:pPr>
+        <w:pStyle w:val="Body"/>
+        <w:rPr/>
+      </w:pPr>
+      <w:r>
+        <w:rPr/>
+        <w:t xml:space="preserve">As you can see, the most important thing in deciding prediction is vast amount of data, if you have a good amount of data, you get better predictions. We stored this huge amount of data in Big Data Systems such as Hadoop, AWS or anything that is fast enough to handle the required data. Programming in Scala and Python is much easier than writing code in Java. We really have to write less code, thanks to filter, map and reduce functionality. I like python because in NLP almost all the time I am dealing with text data. I don’t need to take care of type casting. </w:t>
+      </w:r>
+    </w:p>
+    <w:p>
+      <w:pPr>
+        <w:pStyle w:val="Body"/>
+        <w:rPr/>
+      </w:pPr>
+      <w:r>
+        <w:rPr/>
+      </w:r>
+    </w:p>
+    <w:p>
+      <w:pPr>
+        <w:pStyle w:val="Body"/>
+        <w:rPr/>
+      </w:pPr>
+      <w:r>
+        <w:rPr/>
         <w:t>Tips for blog</w:t>
       </w:r>
     </w:p>
     <w:p>
       <w:pPr>
         <w:pStyle w:val="Body"/>
-      </w:pPr>
-      <w:r>
+        <w:rPr/>
+      </w:pPr>
+      <w:r>
+        <w:rPr/>
         <w:t>Focus on your audience!</w:t>
       </w:r>
     </w:p>
     <w:p>
       <w:pPr>
         <w:pStyle w:val="Body"/>
-      </w:pPr>
-      <w:r>
+        <w:rPr/>
+      </w:pPr>
+      <w:r>
+        <w:rPr/>
         <w:t>Tip 1: Clear paragraphs</w:t>
       </w:r>
     </w:p>
     <w:p>
       <w:pPr>
         <w:pStyle w:val="Body"/>
-      </w:pPr>
-      <w:r>
+        <w:rPr/>
+      </w:pPr>
+      <w:r>
+        <w:rPr/>
         <w:t>Tip 2: Short sentences</w:t>
       </w:r>
     </w:p>
     <w:p>
       <w:pPr>
         <w:pStyle w:val="Body"/>
-      </w:pPr>
-      <w:r>
+        <w:rPr/>
+      </w:pPr>
+      <w:r>
+        <w:rPr/>
         <w:t>Tip 3: Limit difficult words</w:t>
       </w:r>
     </w:p>
     <w:p>
       <w:pPr>
         <w:pStyle w:val="Body"/>
-      </w:pPr>
-      <w:r>
+        <w:rPr/>
+      </w:pPr>
+      <w:r>
+        <w:rPr/>
         <w:t>Tip 4: Use transition words</w:t>
       </w:r>
     </w:p>
     <w:p>
       <w:pPr>
         <w:pStyle w:val="Body"/>
-      </w:pPr>
-      <w:r>
+        <w:rPr/>
+      </w:pPr>
+      <w:r>
+        <w:rPr/>
         <w:t>Tip 5: Mix it up!</w:t>
       </w:r>
     </w:p>
     <w:p>
       <w:pPr>
         <w:pStyle w:val="Body"/>
-      </w:pPr>
-      <w:r>
+        <w:rPr/>
+      </w:pPr>
+      <w:r>
+        <w:rPr/>
         <w:t>Focus on using nouns and verbs; use adverbs and adjectives sparingly</w:t>
       </w:r>
     </w:p>
     <w:p>
       <w:pPr>
         <w:pStyle w:val="Body"/>
-      </w:pPr>
-      <w:r>
+        <w:rPr/>
+      </w:pPr>
+      <w:r>
+        <w:rPr/>
         <w:t>Use active rather than passive verbs</w:t>
       </w:r>
     </w:p>
     <w:p>
       <w:pPr>
         <w:pStyle w:val="Body"/>
-      </w:pPr>
-      <w:r>
+        <w:rPr/>
+      </w:pPr>
+      <w:r>
+        <w:rPr/>
         <w:t>5. Show, don’t tell</w:t>
       </w:r>
     </w:p>
     <w:p>
       <w:pPr>
         <w:pStyle w:val="Body"/>
-        <w:ind w:left="720"/>
-      </w:pPr>
-      <w:r>
+        <w:ind w:left="720" w:hanging="0"/>
+        <w:rPr/>
+      </w:pPr>
+      <w:r>
+        <w:rPr/>
         <w:t>This is the best dog toy money can buy.</w:t>
       </w:r>
     </w:p>
     <w:p>
       <w:pPr>
         <w:pStyle w:val="Body"/>
-        <w:ind w:left="720"/>
-      </w:pPr>
-    </w:p>
-    <w:p>
-      <w:pPr>
-        <w:pStyle w:val="Body"/>
-        <w:ind w:left="720"/>
-      </w:pPr>
-      <w:r>
+        <w:ind w:left="720" w:hanging="0"/>
+        <w:rPr/>
+      </w:pPr>
+      <w:r>
+        <w:rPr/>
+      </w:r>
+    </w:p>
+    <w:p>
+      <w:pPr>
+        <w:pStyle w:val="Body"/>
+        <w:ind w:left="720" w:hanging="0"/>
+        <w:rPr/>
+      </w:pPr>
+      <w:r>
+        <w:rPr/>
         <w:t>Or</w:t>
       </w:r>
     </w:p>
     <w:p>
       <w:pPr>
         <w:pStyle w:val="Body"/>
-        <w:ind w:left="720"/>
-      </w:pPr>
-    </w:p>
-    <w:p>
-      <w:pPr>
-        <w:pStyle w:val="Body"/>
-        <w:ind w:left="720"/>
-      </w:pPr>
-      <w:r>
+        <w:ind w:left="720" w:hanging="0"/>
+        <w:rPr/>
+      </w:pPr>
+      <w:r>
+        <w:rPr/>
+      </w:r>
+    </w:p>
+    <w:p>
+      <w:pPr>
+        <w:pStyle w:val="Body"/>
+        <w:ind w:left="720" w:hanging="0"/>
+        <w:rPr/>
+      </w:pPr>
+      <w:r>
+        <w:rPr/>
         <w:t>We made the “Rough Rover” dog toy from durable, 100 percent natural rubber, designed to resist punctures and tears from even the most dedicated of chewers.</w:t>
       </w:r>
     </w:p>
     <w:p>
       <w:pPr>
         <w:pStyle w:val="Body"/>
-        <w:ind w:left="720"/>
-      </w:pPr>
-    </w:p>
-    <w:p>
-      <w:pPr>
-        <w:pStyle w:val="Body"/>
-        <w:ind w:left="720"/>
-      </w:pPr>
-      <w:r>
+        <w:ind w:left="720" w:hanging="0"/>
+        <w:rPr/>
+      </w:pPr>
+      <w:r>
+        <w:rPr/>
+      </w:r>
+    </w:p>
+    <w:p>
+      <w:pPr>
+        <w:pStyle w:val="Body"/>
+        <w:ind w:left="720" w:hanging="0"/>
+        <w:rPr/>
+      </w:pPr>
+      <w:r>
+        <w:rPr/>
         <w:t>Which version gives you a clearer picture of the type of toy you’re buying? Specific details in the second description show readers the dog bone rather than tell them about it.</w:t>
       </w:r>
     </w:p>
     <w:p>
       <w:pPr>
         <w:pStyle w:val="Body"/>
-        <w:ind w:left="720"/>
-      </w:pPr>
-    </w:p>
-    <w:p>
-      <w:pPr>
-        <w:pStyle w:val="Body"/>
-      </w:pPr>
-      <w:r>
-        <w:t xml:space="preserve">Make text </w:t>
-      </w:r>
-      <w:proofErr w:type="spellStart"/>
-      <w:r>
-        <w:t>scannable</w:t>
-      </w:r>
-      <w:proofErr w:type="spellEnd"/>
-    </w:p>
-    <w:p>
-      <w:pPr>
-        <w:pStyle w:val="Body"/>
-      </w:pPr>
-      <w:r>
+        <w:ind w:left="720" w:hanging="0"/>
+        <w:rPr/>
+      </w:pPr>
+      <w:r>
+        <w:rPr/>
+      </w:r>
+    </w:p>
+    <w:p>
+      <w:pPr>
+        <w:pStyle w:val="Body"/>
+        <w:rPr/>
+      </w:pPr>
+      <w:r>
+        <w:rPr/>
+        <w:t>Make text scannable</w:t>
+      </w:r>
+    </w:p>
+    <w:p>
+      <w:pPr>
+        <w:pStyle w:val="Body"/>
+        <w:rPr/>
+      </w:pPr>
+      <w:r>
+        <w:rPr/>
         <w:t>use bulleted or numerical lists</w:t>
       </w:r>
     </w:p>
     <w:p>
       <w:pPr>
         <w:pStyle w:val="Body"/>
-      </w:pPr>
-      <w:r>
+        <w:rPr/>
+      </w:pPr>
+      <w:r>
+        <w:rPr/>
         <w:t>Incorporate multimedia</w:t>
       </w:r>
     </w:p>
     <w:p>
       <w:pPr>
         <w:pStyle w:val="Body"/>
-      </w:pPr>
-      <w:r>
-        <w:t>11. Leave them wanting more</w:t>
-      </w:r>
+        <w:rPr/>
+      </w:pPr>
       <w:bookmarkStart w:id="0" w:name="_GoBack"/>
       <w:bookmarkEnd w:id="0"/>
-    </w:p>
-    <w:p>
-      <w:pPr>
-        <w:pStyle w:val="Body"/>
-      </w:pPr>
-    </w:p>
-    <w:p>
-      <w:pPr>
-        <w:pStyle w:val="Body"/>
-      </w:pPr>
-    </w:p>
-    <w:p>
-      <w:pPr>
-        <w:pStyle w:val="Body"/>
-      </w:pPr>
+      <w:r>
+        <w:rPr/>
+        <w:t>11. Leave them wanting more</w:t>
+      </w:r>
+    </w:p>
+    <w:p>
+      <w:pPr>
+        <w:pStyle w:val="Body"/>
+        <w:rPr/>
+      </w:pPr>
+      <w:r>
+        <w:rPr/>
+      </w:r>
+    </w:p>
+    <w:p>
+      <w:pPr>
+        <w:pStyle w:val="Body"/>
+        <w:rPr/>
+      </w:pPr>
+      <w:r>
+        <w:rPr/>
+      </w:r>
+    </w:p>
+    <w:p>
+      <w:pPr>
+        <w:pStyle w:val="Body"/>
+        <w:rPr/>
+      </w:pPr>
+      <w:r>
+        <w:rPr/>
+      </w:r>
     </w:p>
     <w:sectPr>
-      <w:headerReference w:type="default" r:id="rId8"/>
-      <w:footerReference w:type="default" r:id="rId9"/>
+      <w:headerReference w:type="default" r:id="rId4"/>
+      <w:footerReference w:type="default" r:id="rId5"/>
+      <w:type w:val="nextPage"/>
       <w:pgSz w:w="12240" w:h="15840"/>
-      <w:pgMar w:top="1440" w:right="1440" w:bottom="1440" w:left="1440" w:header="720" w:footer="864" w:gutter="0"/>
-      <w:cols w:space="720"/>
+      <w:pgMar w:left="1440" w:right="1440" w:header="720" w:top="1440" w:footer="864" w:bottom="1440" w:gutter="0"/>
+      <w:pgNumType w:fmt="decimal"/>
+      <w:formProt w:val="false"/>
+      <w:textDirection w:val="lrTb"/>
+      <w:docGrid w:type="default" w:linePitch="240" w:charSpace="4294961151"/>
     </w:sectPr>
   </w:body>
 </w:document>
 </file>
 
-<file path=word/endnotes.xml><?xml version="1.0" encoding="utf-8"?>
-<w:endnotes xmlns:wpc="http://schemas.microsoft.com/office/word/2010/wordprocessingCanvas" xmlns:cx="http://schemas.microsoft.com/office/drawing/2014/chartex" xmlns:cx1="http://schemas.microsoft.com/office/drawing/2015/9/8/chartex" xmlns:mc="http://schemas.openxmlformats.org/markup-compatibility/2006" xmlns:o="urn:schemas-microsoft-com:office:office" xmlns:r="http://schemas.openxmlformats.org/officeDocument/2006/relationships" xmlns:m="http://schemas.openxmlformats.org/officeDocument/2006/math" xmlns:v="urn:schemas-microsoft-com:vml" xmlns:wp14="http://schemas.microsoft.com/office/word/2010/wordprocessingDrawing" xmlns:wp="http://schemas.openxmlformats.org/drawingml/2006/wordprocessingDrawing" xmlns:w10="urn:schemas-microsoft-com:office:word" xmlns:w="http://schemas.openxmlformats.org/wordprocessingml/2006/main" xmlns:w14="http://schemas.microsoft.com/office/word/2010/wordml" xmlns:w15="http://schemas.microsoft.com/office/word/2012/wordml" xmlns:w16se="http://schemas.microsoft.com/office/word/2015/wordml/symex" xmlns:wpg="http://schemas.microsoft.com/office/word/2010/wordprocessingGroup" xmlns:wpi="http://schemas.microsoft.com/office/word/2010/wordprocessingInk" xmlns:wne="http://schemas.microsoft.com/office/word/2006/wordml" xmlns:wps="http://schemas.microsoft.com/office/word/2010/wordprocessingShape" mc:Ignorable="w14 w15 w16se wp14">
-  <w:endnote w:type="separator" w:id="-1">
-    <w:p>
-      <w:r>
-        <w:separator/>
-      </w:r>
-    </w:p>
-  </w:endnote>
-  <w:endnote w:type="continuationSeparator" w:id="0">
-    <w:p>
-      <w:r>
-        <w:continuationSeparator/>
-      </w:r>
-    </w:p>
-  </w:endnote>
-</w:endnotes>
-</file>
-
 <file path=word/footer1.xml><?xml version="1.0" encoding="utf-8"?>
-<w:ftr xmlns:wpc="http://schemas.microsoft.com/office/word/2010/wordprocessingCanvas" xmlns:cx="http://schemas.microsoft.com/office/drawing/2014/chartex" xmlns:cx1="http://schemas.microsoft.com/office/drawing/2015/9/8/chartex" xmlns:mc="http://schemas.openxmlformats.org/markup-compatibility/2006" xmlns:o="urn:schemas-microsoft-com:office:office" xmlns:r="http://schemas.openxmlformats.org/officeDocument/2006/relationships" xmlns:m="http://schemas.openxmlformats.org/officeDocument/2006/math" xmlns:v="urn:schemas-microsoft-com:vml" xmlns:wp14="http://schemas.microsoft.com/office/word/2010/wordprocessingDrawing" xmlns:wp="http://schemas.openxmlformats.org/drawingml/2006/wordprocessingDrawing" xmlns:w10="urn:schemas-microsoft-com:office:word" xmlns:w="http://schemas.openxmlformats.org/wordprocessingml/2006/main" xmlns:w14="http://schemas.microsoft.com/office/word/2010/wordml" xmlns:w15="http://schemas.microsoft.com/office/word/2012/wordml" xmlns:w16se="http://schemas.microsoft.com/office/word/2015/wordml/symex" xmlns:wpg="http://schemas.microsoft.com/office/word/2010/wordprocessingGroup" xmlns:wpi="http://schemas.microsoft.com/office/word/2010/wordprocessingInk" xmlns:wne="http://schemas.microsoft.com/office/word/2006/wordml" xmlns:wps="http://schemas.microsoft.com/office/word/2010/wordprocessingShape" mc:Ignorable="w14 w15 w16se wp14">
-  <w:p/>
+<w:ftr xmlns:o="urn:schemas-microsoft-com:office:office" xmlns:r="http://schemas.openxmlformats.org/officeDocument/2006/relationships" xmlns:v="urn:schemas-microsoft-com:vml" xmlns:w="http://schemas.openxmlformats.org/wordprocessingml/2006/main" xmlns:w10="urn:schemas-microsoft-com:office:word" xmlns:wp="http://schemas.openxmlformats.org/drawingml/2006/wordprocessingDrawing" xmlns:wps="http://schemas.microsoft.com/office/word/2010/wordprocessingShape" xmlns:wpg="http://schemas.microsoft.com/office/word/2010/wordprocessingGroup" xmlns:mc="http://schemas.openxmlformats.org/markup-compatibility/2006" xmlns:wp14="http://schemas.microsoft.com/office/word/2010/wordprocessingDrawing" xmlns:w14="http://schemas.microsoft.com/office/word/2010/wordml" mc:Ignorable="w14 wp14">
+  <w:p>
+    <w:pPr>
+      <w:pStyle w:val="Normal"/>
+      <w:rPr/>
+    </w:pPr>
+    <w:r>
+      <w:rPr/>
+    </w:r>
+  </w:p>
 </w:ftr>
 </file>
 
-<file path=word/footnotes.xml><?xml version="1.0" encoding="utf-8"?>
-<w:footnotes xmlns:wpc="http://schemas.microsoft.com/office/word/2010/wordprocessingCanvas" xmlns:cx="http://schemas.microsoft.com/office/drawing/2014/chartex" xmlns:cx1="http://schemas.microsoft.com/office/drawing/2015/9/8/chartex" xmlns:mc="http://schemas.openxmlformats.org/markup-compatibility/2006" xmlns:o="urn:schemas-microsoft-com:office:office" xmlns:r="http://schemas.openxmlformats.org/officeDocument/2006/relationships" xmlns:m="http://schemas.openxmlformats.org/officeDocument/2006/math" xmlns:v="urn:schemas-microsoft-com:vml" xmlns:wp14="http://schemas.microsoft.com/office/word/2010/wordprocessingDrawing" xmlns:wp="http://schemas.openxmlformats.org/drawingml/2006/wordprocessingDrawing" xmlns:w10="urn:schemas-microsoft-com:office:word" xmlns:w="http://schemas.openxmlformats.org/wordprocessingml/2006/main" xmlns:w14="http://schemas.microsoft.com/office/word/2010/wordml" xmlns:w15="http://schemas.microsoft.com/office/word/2012/wordml" xmlns:w16se="http://schemas.microsoft.com/office/word/2015/wordml/symex" xmlns:wpg="http://schemas.microsoft.com/office/word/2010/wordprocessingGroup" xmlns:wpi="http://schemas.microsoft.com/office/word/2010/wordprocessingInk" xmlns:wne="http://schemas.microsoft.com/office/word/2006/wordml" xmlns:wps="http://schemas.microsoft.com/office/word/2010/wordprocessingShape" mc:Ignorable="w14 w15 w16se wp14">
-  <w:footnote w:type="separator" w:id="-1">
-    <w:p>
-      <w:r>
-        <w:separator/>
-      </w:r>
-    </w:p>
-  </w:footnote>
-  <w:footnote w:type="continuationSeparator" w:id="0">
-    <w:p>
-      <w:r>
-        <w:continuationSeparator/>
-      </w:r>
-    </w:p>
-  </w:footnote>
-</w:footnotes>
-</file>
-
 <file path=word/header1.xml><?xml version="1.0" encoding="utf-8"?>
-<w:hdr xmlns:wpc="http://schemas.microsoft.com/office/word/2010/wordprocessingCanvas" xmlns:cx="http://schemas.microsoft.com/office/drawing/2014/chartex" xmlns:cx1="http://schemas.microsoft.com/office/drawing/2015/9/8/chartex" xmlns:mc="http://schemas.openxmlformats.org/markup-compatibility/2006" xmlns:o="urn:schemas-microsoft-com:office:office" xmlns:r="http://schemas.openxmlformats.org/officeDocument/2006/relationships" xmlns:m="http://schemas.openxmlformats.org/officeDocument/2006/math" xmlns:v="urn:schemas-microsoft-com:vml" xmlns:wp14="http://schemas.microsoft.com/office/word/2010/wordprocessingDrawing" xmlns:wp="http://schemas.openxmlformats.org/drawingml/2006/wordprocessingDrawing" xmlns:w10="urn:schemas-microsoft-com:office:word" xmlns:w="http://schemas.openxmlformats.org/wordprocessingml/2006/main" xmlns:w14="http://schemas.microsoft.com/office/word/2010/wordml" xmlns:w15="http://schemas.microsoft.com/office/word/2012/wordml" xmlns:w16se="http://schemas.microsoft.com/office/word/2015/wordml/symex" xmlns:wpg="http://schemas.microsoft.com/office/word/2010/wordprocessingGroup" xmlns:wpi="http://schemas.microsoft.com/office/word/2010/wordprocessingInk" xmlns:wne="http://schemas.microsoft.com/office/word/2006/wordml" xmlns:wps="http://schemas.microsoft.com/office/word/2010/wordprocessingShape" mc:Ignorable="w14 w15 w16se wp14">
-  <w:p/>
+<w:hdr xmlns:o="urn:schemas-microsoft-com:office:office" xmlns:r="http://schemas.openxmlformats.org/officeDocument/2006/relationships" xmlns:v="urn:schemas-microsoft-com:vml" xmlns:w="http://schemas.openxmlformats.org/wordprocessingml/2006/main" xmlns:w10="urn:schemas-microsoft-com:office:word" xmlns:wp="http://schemas.openxmlformats.org/drawingml/2006/wordprocessingDrawing" xmlns:wps="http://schemas.microsoft.com/office/word/2010/wordprocessingShape" xmlns:wpg="http://schemas.microsoft.com/office/word/2010/wordprocessingGroup" xmlns:mc="http://schemas.openxmlformats.org/markup-compatibility/2006" xmlns:wp14="http://schemas.microsoft.com/office/word/2010/wordprocessingDrawing" xmlns:w14="http://schemas.microsoft.com/office/word/2010/wordml" mc:Ignorable="w14 wp14">
+  <w:p>
+    <w:pPr>
+      <w:pStyle w:val="Normal"/>
+      <w:rPr/>
+    </w:pPr>
+    <w:r>
+      <w:rPr/>
+    </w:r>
+  </w:p>
 </w:hdr>
 </file>
 
 <file path=word/styles.xml><?xml version="1.0" encoding="utf-8"?>
-<w:styles xmlns:mc="http://schemas.openxmlformats.org/markup-compatibility/2006" xmlns:r="http://schemas.openxmlformats.org/officeDocument/2006/relationships" xmlns:w="http://schemas.openxmlformats.org/wordprocessingml/2006/main" xmlns:w14="http://schemas.microsoft.com/office/word/2010/wordml" xmlns:w15="http://schemas.microsoft.com/office/word/2012/wordml" xmlns:w16se="http://schemas.microsoft.com/office/word/2015/wordml/symex" mc:Ignorable="w14 w15 w16se">
+<w:styles xmlns:w="http://schemas.openxmlformats.org/wordprocessingml/2006/main" xmlns:w14="http://schemas.microsoft.com/office/word/2010/wordml" xmlns:mc="http://schemas.openxmlformats.org/markup-compatibility/2006" mc:Ignorable="w14">
   <w:docDefaults>
     <w:rPrDefault>
       <w:rPr>
-        <w:rFonts w:ascii="Times New Roman" w:eastAsia="Arial Unicode MS" w:hAnsi="Times New Roman" w:cs="Times New Roman"/>
-        <w:bdr w:val="nil"/>
+        <w:rFonts w:ascii="Times New Roman" w:hAnsi="Times New Roman" w:eastAsia="Arial Unicode MS" w:cs="Times New Roman"/>
         <w:lang w:val="en-US" w:eastAsia="en-US" w:bidi="ar-SA"/>
       </w:rPr>
     </w:rPrDefault>
     <w:pPrDefault>
-      <w:pPr>
-        <w:pBdr>
-          <w:top w:val="nil"/>
-          <w:left w:val="nil"/>
-          <w:bottom w:val="nil"/>
-          <w:right w:val="nil"/>
-          <w:between w:val="nil"/>
-          <w:bar w:val="nil"/>
-        </w:pBdr>
-      </w:pPr>
+      <w:pPr/>
     </w:pPrDefault>
   </w:docDefaults>
   <w:latentStyles w:defLockedState="0" w:defUIPriority="99" w:defSemiHidden="0" w:defUnhideWhenUsed="0" w:defQFormat="0" w:count="371">
     <w:lsdException w:name="Normal" w:uiPriority="0" w:qFormat="1"/>
     <w:lsdException w:name="heading 1" w:uiPriority="9" w:qFormat="1"/>
-    <w:lsdException w:name="heading 2" w:semiHidden="1" w:uiPriority="9" w:unhideWhenUsed="1" w:qFormat="1"/>
-    <w:lsdException w:name="heading 3" w:semiHidden="1" w:uiPriority="9" w:unhideWhenUsed="1" w:qFormat="1"/>
-    <w:lsdException w:name="heading 4" w:semiHidden="1" w:uiPriority="9" w:unhideWhenUsed="1" w:qFormat="1"/>
-    <w:lsdException w:name="heading 5" w:semiHidden="1" w:uiPriority="9" w:unhideWhenUsed="1" w:qFormat="1"/>
-    <w:lsdException w:name="heading 6" w:semiHidden="1" w:uiPriority="9" w:unhideWhenUsed="1" w:qFormat="1"/>
-    <w:lsdException w:name="heading 7" w:semiHidden="1" w:uiPriority="9" w:unhideWhenUsed="1" w:qFormat="1"/>
-    <w:lsdException w:name="heading 8" w:semiHidden="1" w:uiPriority="9" w:unhideWhenUsed="1" w:qFormat="1"/>
-    <w:lsdException w:name="heading 9" w:semiHidden="1" w:uiPriority="9" w:unhideWhenUsed="1" w:qFormat="1"/>
+    <w:lsdException w:name="heading 2" w:uiPriority="9" w:semiHidden="1" w:unhideWhenUsed="1" w:qFormat="1"/>
+    <w:lsdException w:name="heading 3" w:uiPriority="9" w:semiHidden="1" w:unhideWhenUsed="1" w:qFormat="1"/>
+    <w:lsdException w:name="heading 4" w:uiPriority="9" w:semiHidden="1" w:unhideWhenUsed="1" w:qFormat="1"/>
+    <w:lsdException w:name="heading 5" w:uiPriority="9" w:semiHidden="1" w:unhideWhenUsed="1" w:qFormat="1"/>
+    <w:lsdException w:name="heading 6" w:uiPriority="9" w:semiHidden="1" w:unhideWhenUsed="1" w:qFormat="1"/>
+    <w:lsdException w:name="heading 7" w:uiPriority="9" w:semiHidden="1" w:unhideWhenUsed="1" w:qFormat="1"/>
+    <w:lsdException w:name="heading 8" w:uiPriority="9" w:semiHidden="1" w:unhideWhenUsed="1" w:qFormat="1"/>
+    <w:lsdException w:name="heading 9" w:uiPriority="9" w:semiHidden="1" w:unhideWhenUsed="1" w:qFormat="1"/>
     <w:lsdException w:name="index 1" w:semiHidden="1" w:unhideWhenUsed="1"/>
     <w:lsdException w:name="index 2" w:semiHidden="1" w:unhideWhenUsed="1"/>
     <w:lsdException w:name="index 3" w:semiHidden="1" w:unhideWhenUsed="1"/>
@@ -1367,22 +1072,22 @@
     <w:lsdException w:name="index 7" w:semiHidden="1" w:unhideWhenUsed="1"/>
     <w:lsdException w:name="index 8" w:semiHidden="1" w:unhideWhenUsed="1"/>
     <w:lsdException w:name="index 9" w:semiHidden="1" w:unhideWhenUsed="1"/>
-    <w:lsdException w:name="toc 1" w:semiHidden="1" w:uiPriority="39" w:unhideWhenUsed="1"/>
-    <w:lsdException w:name="toc 2" w:semiHidden="1" w:uiPriority="39" w:unhideWhenUsed="1"/>
-    <w:lsdException w:name="toc 3" w:semiHidden="1" w:uiPriority="39" w:unhideWhenUsed="1"/>
-    <w:lsdException w:name="toc 4" w:semiHidden="1" w:uiPriority="39" w:unhideWhenUsed="1"/>
-    <w:lsdException w:name="toc 5" w:semiHidden="1" w:uiPriority="39" w:unhideWhenUsed="1"/>
-    <w:lsdException w:name="toc 6" w:semiHidden="1" w:uiPriority="39" w:unhideWhenUsed="1"/>
-    <w:lsdException w:name="toc 7" w:semiHidden="1" w:uiPriority="39" w:unhideWhenUsed="1"/>
-    <w:lsdException w:name="toc 8" w:semiHidden="1" w:uiPriority="39" w:unhideWhenUsed="1"/>
-    <w:lsdException w:name="toc 9" w:semiHidden="1" w:uiPriority="39" w:unhideWhenUsed="1"/>
+    <w:lsdException w:name="toc 1" w:uiPriority="39" w:semiHidden="1" w:unhideWhenUsed="1"/>
+    <w:lsdException w:name="toc 2" w:uiPriority="39" w:semiHidden="1" w:unhideWhenUsed="1"/>
+    <w:lsdException w:name="toc 3" w:uiPriority="39" w:semiHidden="1" w:unhideWhenUsed="1"/>
+    <w:lsdException w:name="toc 4" w:uiPriority="39" w:semiHidden="1" w:unhideWhenUsed="1"/>
+    <w:lsdException w:name="toc 5" w:uiPriority="39" w:semiHidden="1" w:unhideWhenUsed="1"/>
+    <w:lsdException w:name="toc 6" w:uiPriority="39" w:semiHidden="1" w:unhideWhenUsed="1"/>
+    <w:lsdException w:name="toc 7" w:uiPriority="39" w:semiHidden="1" w:unhideWhenUsed="1"/>
+    <w:lsdException w:name="toc 8" w:uiPriority="39" w:semiHidden="1" w:unhideWhenUsed="1"/>
+    <w:lsdException w:name="toc 9" w:uiPriority="39" w:semiHidden="1" w:unhideWhenUsed="1"/>
     <w:lsdException w:name="Normal Indent" w:semiHidden="1" w:unhideWhenUsed="1"/>
     <w:lsdException w:name="footnote text" w:semiHidden="1" w:unhideWhenUsed="1"/>
     <w:lsdException w:name="annotation text" w:semiHidden="1" w:unhideWhenUsed="1"/>
     <w:lsdException w:name="header" w:semiHidden="1" w:unhideWhenUsed="1"/>
     <w:lsdException w:name="footer" w:semiHidden="1" w:unhideWhenUsed="1"/>
     <w:lsdException w:name="index heading" w:semiHidden="1" w:unhideWhenUsed="1"/>
-    <w:lsdException w:name="caption" w:semiHidden="1" w:uiPriority="35" w:unhideWhenUsed="1" w:qFormat="1"/>
+    <w:lsdException w:name="caption" w:uiPriority="35" w:semiHidden="1" w:unhideWhenUsed="1" w:qFormat="1"/>
     <w:lsdException w:name="table of figures" w:semiHidden="1" w:unhideWhenUsed="1"/>
     <w:lsdException w:name="envelope address" w:semiHidden="1" w:unhideWhenUsed="1"/>
     <w:lsdException w:name="envelope return" w:semiHidden="1" w:unhideWhenUsed="1"/>
@@ -1413,7 +1118,7 @@
     <w:lsdException w:name="Title" w:uiPriority="10" w:qFormat="1"/>
     <w:lsdException w:name="Closing" w:semiHidden="1" w:unhideWhenUsed="1"/>
     <w:lsdException w:name="Signature" w:semiHidden="1" w:unhideWhenUsed="1"/>
-    <w:lsdException w:name="Default Paragraph Font" w:semiHidden="1" w:uiPriority="1" w:unhideWhenUsed="1"/>
+    <w:lsdException w:name="Default Paragraph Font" w:uiPriority="1" w:semiHidden="1" w:unhideWhenUsed="1"/>
     <w:lsdException w:name="Body Text" w:semiHidden="1" w:unhideWhenUsed="1"/>
     <w:lsdException w:name="Body Text Indent" w:semiHidden="1" w:unhideWhenUsed="1"/>
     <w:lsdException w:name="List Continue" w:semiHidden="1" w:unhideWhenUsed="1"/>
@@ -1613,8 +1318,8 @@
     <w:lsdException w:name="Subtle Reference" w:uiPriority="31" w:qFormat="1"/>
     <w:lsdException w:name="Intense Reference" w:uiPriority="32" w:qFormat="1"/>
     <w:lsdException w:name="Book Title" w:uiPriority="33" w:qFormat="1"/>
-    <w:lsdException w:name="Bibliography" w:semiHidden="1" w:uiPriority="37" w:unhideWhenUsed="1"/>
-    <w:lsdException w:name="TOC Heading" w:semiHidden="1" w:uiPriority="39" w:unhideWhenUsed="1" w:qFormat="1"/>
+    <w:lsdException w:name="Bibliography" w:uiPriority="37" w:semiHidden="1" w:unhideWhenUsed="1"/>
+    <w:lsdException w:name="TOC Heading" w:uiPriority="39" w:semiHidden="1" w:unhideWhenUsed="1" w:qFormat="1"/>
     <w:lsdException w:name="Plain Table 1" w:uiPriority="41"/>
     <w:lsdException w:name="Plain Table 2" w:uiPriority="42"/>
     <w:lsdException w:name="Plain Table 3" w:uiPriority="43"/>
@@ -1720,36 +1425,46 @@
     <w:lsdException w:name="List Table 6 Colorful Accent 6" w:uiPriority="51"/>
     <w:lsdException w:name="List Table 7 Colorful Accent 6" w:uiPriority="52"/>
   </w:latentStyles>
-  <w:style w:type="paragraph" w:default="1" w:styleId="Normal">
+  <w:style w:type="paragraph" w:styleId="Normal" w:default="1">
     <w:name w:val="Normal"/>
+    <w:qFormat/>
+    <w:pPr>
+      <w:widowControl/>
+      <w:pBdr/>
+      <w:bidi w:val="0"/>
+      <w:jc w:val="left"/>
+    </w:pPr>
     <w:rPr>
+      <w:rFonts w:ascii="Times New Roman" w:hAnsi="Times New Roman" w:eastAsia="Arial Unicode MS" w:cs="Times New Roman"/>
+      <w:color w:val="auto"/>
       <w:sz w:val="24"/>
       <w:szCs w:val="24"/>
+      <w:lang w:val="en-US" w:eastAsia="en-US" w:bidi="ar-SA"/>
     </w:rPr>
   </w:style>
   <w:style w:type="paragraph" w:styleId="Heading1">
-    <w:name w:val="heading 1"/>
+    <w:name w:val="Heading 1"/>
     <w:basedOn w:val="Normal"/>
     <w:next w:val="Normal"/>
     <w:link w:val="Heading1Char"/>
     <w:uiPriority w:val="9"/>
     <w:qFormat/>
-    <w:rsid w:val="00737F75"/>
+    <w:rsid w:val="00737f75"/>
     <w:pPr>
       <w:keepNext/>
       <w:keepLines/>
-      <w:spacing w:before="240"/>
+      <w:spacing w:before="240" w:after="0"/>
       <w:outlineLvl w:val="0"/>
     </w:pPr>
     <w:rPr>
-      <w:rFonts w:asciiTheme="majorHAnsi" w:eastAsiaTheme="majorEastAsia" w:hAnsiTheme="majorHAnsi" w:cstheme="majorBidi"/>
-      <w:color w:val="0079BF" w:themeColor="accent1" w:themeShade="BF"/>
+      <w:rFonts w:ascii="Helvetica Neue" w:hAnsi="Helvetica Neue" w:eastAsia="Helvetica Neue" w:cs="Helvetica Neue" w:asciiTheme="majorHAnsi" w:cstheme="majorBidi" w:eastAsiaTheme="majorEastAsia" w:hAnsiTheme="majorHAnsi"/>
+      <w:color w:val="0079BF" w:themeColor="accent1" w:themeShade="bf"/>
       <w:sz w:val="32"/>
       <w:szCs w:val="32"/>
     </w:rPr>
   </w:style>
   <w:style w:type="paragraph" w:styleId="Heading2">
-    <w:name w:val="heading 2"/>
+    <w:name w:val="Heading 2"/>
     <w:basedOn w:val="Normal"/>
     <w:next w:val="Normal"/>
     <w:link w:val="Heading2Char"/>
@@ -1757,29 +1472,33 @@
     <w:semiHidden/>
     <w:unhideWhenUsed/>
     <w:qFormat/>
-    <w:rsid w:val="0025725F"/>
+    <w:rsid w:val="0025725f"/>
     <w:pPr>
       <w:keepNext/>
       <w:keepLines/>
-      <w:spacing w:before="40"/>
+      <w:spacing w:before="40" w:after="0"/>
       <w:outlineLvl w:val="1"/>
     </w:pPr>
     <w:rPr>
-      <w:rFonts w:asciiTheme="majorHAnsi" w:eastAsiaTheme="majorEastAsia" w:hAnsiTheme="majorHAnsi" w:cstheme="majorBidi"/>
-      <w:color w:val="0079BF" w:themeColor="accent1" w:themeShade="BF"/>
+      <w:rFonts w:ascii="Helvetica Neue" w:hAnsi="Helvetica Neue" w:eastAsia="Helvetica Neue" w:cs="Helvetica Neue" w:asciiTheme="majorHAnsi" w:cstheme="majorBidi" w:eastAsiaTheme="majorEastAsia" w:hAnsiTheme="majorHAnsi"/>
+      <w:color w:val="0079BF" w:themeColor="accent1" w:themeShade="bf"/>
       <w:sz w:val="26"/>
       <w:szCs w:val="26"/>
     </w:rPr>
   </w:style>
   <w:style w:type="paragraph" w:styleId="Heading3">
-    <w:name w:val="heading 3"/>
-    <w:next w:val="Body"/>
+    <w:name w:val="Heading 3"/>
+    <w:basedOn w:val="Heading"/>
+    <w:qFormat/>
     <w:pPr>
       <w:keepNext/>
+      <w:widowControl/>
       <w:pBdr>
         <w:top w:val="single" w:sz="4" w:space="0" w:color="515151"/>
       </w:pBdr>
-      <w:spacing w:before="360" w:after="40" w:line="288" w:lineRule="auto"/>
+      <w:bidi w:val="0"/>
+      <w:spacing w:lineRule="auto" w:line="288" w:before="360" w:after="40"/>
+      <w:jc w:val="left"/>
       <w:outlineLvl w:val="2"/>
     </w:pPr>
     <w:rPr>
@@ -1790,11 +1509,190 @@
       <w:szCs w:val="28"/>
     </w:rPr>
   </w:style>
-  <w:style w:type="character" w:default="1" w:styleId="DefaultParagraphFont">
+  <w:style w:type="character" w:styleId="DefaultParagraphFont" w:default="1">
     <w:name w:val="Default Paragraph Font"/>
     <w:uiPriority w:val="1"/>
     <w:semiHidden/>
     <w:unhideWhenUsed/>
+    <w:qFormat/>
+    <w:rPr/>
+  </w:style>
+  <w:style w:type="character" w:styleId="InternetLink">
+    <w:name w:val="Internet Link"/>
+    <w:rPr>
+      <w:u w:val="single"/>
+    </w:rPr>
+  </w:style>
+  <w:style w:type="character" w:styleId="Heading1Char" w:customStyle="1">
+    <w:name w:val="Heading 1 Char"/>
+    <w:basedOn w:val="DefaultParagraphFont"/>
+    <w:link w:val="Heading1"/>
+    <w:uiPriority w:val="9"/>
+    <w:qFormat/>
+    <w:rsid w:val="00737f75"/>
+    <w:rPr>
+      <w:rFonts w:ascii="Helvetica Neue" w:hAnsi="Helvetica Neue" w:eastAsia="Helvetica Neue" w:cs="Helvetica Neue" w:asciiTheme="majorHAnsi" w:cstheme="majorBidi" w:eastAsiaTheme="majorEastAsia" w:hAnsiTheme="majorHAnsi"/>
+      <w:color w:val="0079BF" w:themeColor="accent1" w:themeShade="bf"/>
+      <w:sz w:val="32"/>
+      <w:szCs w:val="32"/>
+    </w:rPr>
+  </w:style>
+  <w:style w:type="character" w:styleId="Heading2Char" w:customStyle="1">
+    <w:name w:val="Heading 2 Char"/>
+    <w:basedOn w:val="DefaultParagraphFont"/>
+    <w:link w:val="Heading2"/>
+    <w:uiPriority w:val="9"/>
+    <w:semiHidden/>
+    <w:qFormat/>
+    <w:rsid w:val="0025725f"/>
+    <w:rPr>
+      <w:rFonts w:ascii="Helvetica Neue" w:hAnsi="Helvetica Neue" w:eastAsia="Helvetica Neue" w:cs="Helvetica Neue" w:asciiTheme="majorHAnsi" w:cstheme="majorBidi" w:eastAsiaTheme="majorEastAsia" w:hAnsiTheme="majorHAnsi"/>
+      <w:color w:val="0079BF" w:themeColor="accent1" w:themeShade="bf"/>
+      <w:sz w:val="26"/>
+      <w:szCs w:val="26"/>
+    </w:rPr>
+  </w:style>
+  <w:style w:type="character" w:styleId="BalloonTextChar" w:customStyle="1">
+    <w:name w:val="Balloon Text Char"/>
+    <w:basedOn w:val="DefaultParagraphFont"/>
+    <w:link w:val="BalloonText"/>
+    <w:uiPriority w:val="99"/>
+    <w:semiHidden/>
+    <w:qFormat/>
+    <w:rsid w:val="007c1e87"/>
+    <w:rPr>
+      <w:rFonts w:ascii="Segoe UI" w:hAnsi="Segoe UI" w:cs="Segoe UI"/>
+      <w:sz w:val="18"/>
+      <w:szCs w:val="18"/>
+    </w:rPr>
+  </w:style>
+  <w:style w:type="paragraph" w:styleId="Heading">
+    <w:name w:val="Heading"/>
+    <w:basedOn w:val="Normal"/>
+    <w:next w:val="TextBody"/>
+    <w:qFormat/>
+    <w:pPr>
+      <w:keepNext/>
+      <w:spacing w:before="240" w:after="120"/>
+    </w:pPr>
+    <w:rPr>
+      <w:rFonts w:ascii="Liberation Sans" w:hAnsi="Liberation Sans" w:eastAsia="Noto Sans CJK SC Regular" w:cs="FreeSans"/>
+      <w:sz w:val="28"/>
+      <w:szCs w:val="28"/>
+    </w:rPr>
+  </w:style>
+  <w:style w:type="paragraph" w:styleId="TextBody">
+    <w:name w:val="Body Text"/>
+    <w:basedOn w:val="Normal"/>
+    <w:pPr>
+      <w:spacing w:lineRule="auto" w:line="288" w:before="0" w:after="140"/>
+    </w:pPr>
+    <w:rPr/>
+  </w:style>
+  <w:style w:type="paragraph" w:styleId="List">
+    <w:name w:val="List"/>
+    <w:basedOn w:val="TextBody"/>
+    <w:pPr/>
+    <w:rPr>
+      <w:rFonts w:cs="FreeSans"/>
+    </w:rPr>
+  </w:style>
+  <w:style w:type="paragraph" w:styleId="Caption">
+    <w:name w:val="Caption"/>
+    <w:basedOn w:val="Normal"/>
+    <w:qFormat/>
+    <w:pPr>
+      <w:suppressLineNumbers/>
+      <w:spacing w:before="120" w:after="120"/>
+    </w:pPr>
+    <w:rPr>
+      <w:rFonts w:cs="FreeSans"/>
+      <w:i/>
+      <w:iCs/>
+      <w:sz w:val="24"/>
+      <w:szCs w:val="24"/>
+    </w:rPr>
+  </w:style>
+  <w:style w:type="paragraph" w:styleId="Index">
+    <w:name w:val="Index"/>
+    <w:basedOn w:val="Normal"/>
+    <w:qFormat/>
+    <w:pPr>
+      <w:suppressLineNumbers/>
+    </w:pPr>
+    <w:rPr>
+      <w:rFonts w:cs="FreeSans"/>
+    </w:rPr>
+  </w:style>
+  <w:style w:type="paragraph" w:styleId="Title">
+    <w:name w:val="Title"/>
+    <w:basedOn w:val="Heading"/>
+    <w:qFormat/>
+    <w:pPr>
+      <w:keepNext/>
+      <w:widowControl/>
+      <w:bidi w:val="0"/>
+      <w:jc w:val="left"/>
+    </w:pPr>
+    <w:rPr>
+      <w:rFonts w:ascii="Helvetica Neue" w:hAnsi="Helvetica Neue" w:cs="Arial Unicode MS"/>
+      <w:b/>
+      <w:bCs/>
+      <w:color w:val="000000"/>
+      <w:sz w:val="60"/>
+      <w:szCs w:val="60"/>
+    </w:rPr>
+  </w:style>
+  <w:style w:type="paragraph" w:styleId="Body" w:customStyle="1">
+    <w:name w:val="Body"/>
+    <w:qFormat/>
+    <w:pPr>
+      <w:widowControl/>
+      <w:bidi w:val="0"/>
+      <w:jc w:val="left"/>
+    </w:pPr>
+    <w:rPr>
+      <w:rFonts w:ascii="Helvetica Neue" w:hAnsi="Helvetica Neue" w:cs="Arial Unicode MS" w:eastAsia="Arial Unicode MS"/>
+      <w:color w:val="000000"/>
+      <w:sz w:val="22"/>
+      <w:szCs w:val="22"/>
+      <w:lang w:val="en-US" w:eastAsia="en-US" w:bidi="ar-SA"/>
+    </w:rPr>
+  </w:style>
+  <w:style w:type="paragraph" w:styleId="BalloonText">
+    <w:name w:val="Balloon Text"/>
+    <w:basedOn w:val="Normal"/>
+    <w:link w:val="BalloonTextChar"/>
+    <w:uiPriority w:val="99"/>
+    <w:semiHidden/>
+    <w:unhideWhenUsed/>
+    <w:qFormat/>
+    <w:rsid w:val="007c1e87"/>
+    <w:pPr/>
+    <w:rPr>
+      <w:rFonts w:ascii="Segoe UI" w:hAnsi="Segoe UI" w:cs="Segoe UI"/>
+      <w:sz w:val="18"/>
+      <w:szCs w:val="18"/>
+    </w:rPr>
+  </w:style>
+  <w:style w:type="paragraph" w:styleId="Header">
+    <w:name w:val="Header"/>
+    <w:basedOn w:val="Normal"/>
+    <w:pPr/>
+    <w:rPr/>
+  </w:style>
+  <w:style w:type="paragraph" w:styleId="Footer">
+    <w:name w:val="Footer"/>
+    <w:basedOn w:val="Normal"/>
+    <w:pPr/>
+    <w:rPr/>
+  </w:style>
+  <w:style w:type="numbering" w:styleId="NoList" w:default="1">
+    <w:name w:val="No List"/>
+    <w:uiPriority w:val="99"/>
+    <w:semiHidden/>
+    <w:unhideWhenUsed/>
+    <w:qFormat/>
   </w:style>
   <w:style w:type="table" w:default="1" w:styleId="TableNormal">
     <w:name w:val="Normal Table"/>
@@ -1810,96 +1708,6 @@
         <w:right w:w="108" w:type="dxa"/>
       </w:tblCellMar>
     </w:tblPr>
-  </w:style>
-  <w:style w:type="numbering" w:default="1" w:styleId="NoList">
-    <w:name w:val="No List"/>
-    <w:uiPriority w:val="99"/>
-    <w:semiHidden/>
-    <w:unhideWhenUsed/>
-  </w:style>
-  <w:style w:type="character" w:styleId="Hyperlink">
-    <w:name w:val="Hyperlink"/>
-    <w:rPr>
-      <w:u w:val="single"/>
-    </w:rPr>
-  </w:style>
-  <w:style w:type="paragraph" w:styleId="Title">
-    <w:name w:val="Title"/>
-    <w:next w:val="Body"/>
-    <w:pPr>
-      <w:keepNext/>
-    </w:pPr>
-    <w:rPr>
-      <w:rFonts w:ascii="Helvetica Neue" w:hAnsi="Helvetica Neue" w:cs="Arial Unicode MS"/>
-      <w:b/>
-      <w:bCs/>
-      <w:color w:val="000000"/>
-      <w:sz w:val="60"/>
-      <w:szCs w:val="60"/>
-    </w:rPr>
-  </w:style>
-  <w:style w:type="paragraph" w:customStyle="1" w:styleId="Body">
-    <w:name w:val="Body"/>
-    <w:rPr>
-      <w:rFonts w:ascii="Helvetica Neue" w:hAnsi="Helvetica Neue" w:cs="Arial Unicode MS"/>
-      <w:color w:val="000000"/>
-      <w:sz w:val="22"/>
-      <w:szCs w:val="22"/>
-    </w:rPr>
-  </w:style>
-  <w:style w:type="character" w:customStyle="1" w:styleId="Heading1Char">
-    <w:name w:val="Heading 1 Char"/>
-    <w:basedOn w:val="DefaultParagraphFont"/>
-    <w:link w:val="Heading1"/>
-    <w:uiPriority w:val="9"/>
-    <w:rsid w:val="00737F75"/>
-    <w:rPr>
-      <w:rFonts w:asciiTheme="majorHAnsi" w:eastAsiaTheme="majorEastAsia" w:hAnsiTheme="majorHAnsi" w:cstheme="majorBidi"/>
-      <w:color w:val="0079BF" w:themeColor="accent1" w:themeShade="BF"/>
-      <w:sz w:val="32"/>
-      <w:szCs w:val="32"/>
-    </w:rPr>
-  </w:style>
-  <w:style w:type="character" w:customStyle="1" w:styleId="Heading2Char">
-    <w:name w:val="Heading 2 Char"/>
-    <w:basedOn w:val="DefaultParagraphFont"/>
-    <w:link w:val="Heading2"/>
-    <w:uiPriority w:val="9"/>
-    <w:semiHidden/>
-    <w:rsid w:val="0025725F"/>
-    <w:rPr>
-      <w:rFonts w:asciiTheme="majorHAnsi" w:eastAsiaTheme="majorEastAsia" w:hAnsiTheme="majorHAnsi" w:cstheme="majorBidi"/>
-      <w:color w:val="0079BF" w:themeColor="accent1" w:themeShade="BF"/>
-      <w:sz w:val="26"/>
-      <w:szCs w:val="26"/>
-    </w:rPr>
-  </w:style>
-  <w:style w:type="paragraph" w:styleId="BalloonText">
-    <w:name w:val="Balloon Text"/>
-    <w:basedOn w:val="Normal"/>
-    <w:link w:val="BalloonTextChar"/>
-    <w:uiPriority w:val="99"/>
-    <w:semiHidden/>
-    <w:unhideWhenUsed/>
-    <w:rsid w:val="007C1E87"/>
-    <w:rPr>
-      <w:rFonts w:ascii="Segoe UI" w:hAnsi="Segoe UI" w:cs="Segoe UI"/>
-      <w:sz w:val="18"/>
-      <w:szCs w:val="18"/>
-    </w:rPr>
-  </w:style>
-  <w:style w:type="character" w:customStyle="1" w:styleId="BalloonTextChar">
-    <w:name w:val="Balloon Text Char"/>
-    <w:basedOn w:val="DefaultParagraphFont"/>
-    <w:link w:val="BalloonText"/>
-    <w:uiPriority w:val="99"/>
-    <w:semiHidden/>
-    <w:rsid w:val="007C1E87"/>
-    <w:rPr>
-      <w:rFonts w:ascii="Segoe UI" w:hAnsi="Segoe UI" w:cs="Segoe UI"/>
-      <w:sz w:val="18"/>
-      <w:szCs w:val="18"/>
-    </w:rPr>
   </w:style>
 </w:styles>
 </file>

</xml_diff>